<commit_message>
uploading team contract file
</commit_message>
<xml_diff>
--- a/Paperwork/ECE445_Team_Contract_Sp23.docx
+++ b/Paperwork/ECE445_Team_Contract_Sp23.docx
@@ -1,6 +1,6 @@
 
 <file path=word/document.xml><?xml version="1.0" encoding="utf-8"?>
-<w:document xmlns:wpc="http://schemas.microsoft.com/office/word/2010/wordprocessingCanvas" xmlns:cx="http://schemas.microsoft.com/office/drawing/2014/chartex" xmlns:cx1="http://schemas.microsoft.com/office/drawing/2015/9/8/chartex" xmlns:mc="http://schemas.openxmlformats.org/markup-compatibility/2006" xmlns:o="urn:schemas-microsoft-com:office:office" xmlns:r="http://schemas.openxmlformats.org/officeDocument/2006/relationships" xmlns:m="http://schemas.openxmlformats.org/officeDocument/2006/math" xmlns:v="urn:schemas-microsoft-com:vml" xmlns:wp14="http://schemas.microsoft.com/office/word/2010/wordprocessingDrawing" xmlns:wp="http://schemas.openxmlformats.org/drawingml/2006/wordprocessingDrawing" xmlns:w10="urn:schemas-microsoft-com:office:word" xmlns:w="http://schemas.openxmlformats.org/wordprocessingml/2006/main" xmlns:w14="http://schemas.microsoft.com/office/word/2010/wordml" xmlns:w15="http://schemas.microsoft.com/office/word/2012/wordml" xmlns:w16se="http://schemas.microsoft.com/office/word/2015/wordml/symex" xmlns:wpg="http://schemas.microsoft.com/office/word/2010/wordprocessingGroup" xmlns:wpi="http://schemas.microsoft.com/office/word/2010/wordprocessingInk" xmlns:wne="http://schemas.microsoft.com/office/word/2006/wordml" xmlns:wps="http://schemas.microsoft.com/office/word/2010/wordprocessingShape" mc:Ignorable="w14 w15 w16se wp14">
+<w:document xmlns:wpc="http://schemas.microsoft.com/office/word/2010/wordprocessingCanvas" xmlns:cx="http://schemas.microsoft.com/office/drawing/2014/chartex" xmlns:cx1="http://schemas.microsoft.com/office/drawing/2015/9/8/chartex" xmlns:cx2="http://schemas.microsoft.com/office/drawing/2015/10/21/chartex" xmlns:cx3="http://schemas.microsoft.com/office/drawing/2016/5/9/chartex" xmlns:cx4="http://schemas.microsoft.com/office/drawing/2016/5/10/chartex" xmlns:cx5="http://schemas.microsoft.com/office/drawing/2016/5/11/chartex" xmlns:cx6="http://schemas.microsoft.com/office/drawing/2016/5/12/chartex" xmlns:cx7="http://schemas.microsoft.com/office/drawing/2016/5/13/chartex" xmlns:cx8="http://schemas.microsoft.com/office/drawing/2016/5/14/chartex" xmlns:mc="http://schemas.openxmlformats.org/markup-compatibility/2006" xmlns:aink="http://schemas.microsoft.com/office/drawing/2016/ink" xmlns:am3d="http://schemas.microsoft.com/office/drawing/2017/model3d" xmlns:o="urn:schemas-microsoft-com:office:office" xmlns:oel="http://schemas.microsoft.com/office/2019/extlst" xmlns:r="http://schemas.openxmlformats.org/officeDocument/2006/relationships" xmlns:m="http://schemas.openxmlformats.org/officeDocument/2006/math" xmlns:v="urn:schemas-microsoft-com:vml" xmlns:wp14="http://schemas.microsoft.com/office/word/2010/wordprocessingDrawing" xmlns:wp="http://schemas.openxmlformats.org/drawingml/2006/wordprocessingDrawing" xmlns:w10="urn:schemas-microsoft-com:office:word" xmlns:w="http://schemas.openxmlformats.org/wordprocessingml/2006/main" xmlns:w14="http://schemas.microsoft.com/office/word/2010/wordml" xmlns:w15="http://schemas.microsoft.com/office/word/2012/wordml" xmlns:w16cex="http://schemas.microsoft.com/office/word/2018/wordml/cex" xmlns:w16cid="http://schemas.microsoft.com/office/word/2016/wordml/cid" xmlns:w16="http://schemas.microsoft.com/office/word/2018/wordml" xmlns:w16sdtdh="http://schemas.microsoft.com/office/word/2020/wordml/sdtdatahash" xmlns:w16se="http://schemas.microsoft.com/office/word/2015/wordml/symex" xmlns:wpg="http://schemas.microsoft.com/office/word/2010/wordprocessingGroup" xmlns:wpi="http://schemas.microsoft.com/office/word/2010/wordprocessingInk" xmlns:wne="http://schemas.microsoft.com/office/word/2006/wordml" xmlns:wps="http://schemas.microsoft.com/office/word/2010/wordprocessingShape" mc:Ignorable="w14 w15 w16se w16cid w16 w16cex w16sdtdh wp14">
   <w:body>
     <w:p>
       <w:pPr>
@@ -65,13 +65,8 @@
         <w:t>should</w:t>
       </w:r>
       <w:r>
-        <w:t xml:space="preserve"> be specific to your goals and needs. Ideas for the content of each section </w:t>
-      </w:r>
-      <w:proofErr w:type="gramStart"/>
-      <w:r>
-        <w:t>are provided</w:t>
-      </w:r>
-      <w:proofErr w:type="gramEnd"/>
+        <w:t xml:space="preserve"> be specific to your goals and needs. Ideas for the content of each section are provided</w:t>
+      </w:r>
       <w:r>
         <w:t xml:space="preserve"> as suggestions</w:t>
       </w:r>
@@ -144,7 +139,7 @@
               </wp:anchor>
             </w:drawing>
           </mc:Choice>
-          <mc:Fallback xmlns:cx2="http://schemas.microsoft.com/office/drawing/2015/10/21/chartex" xmlns:cx3="http://schemas.microsoft.com/office/drawing/2016/5/9/chartex" xmlns:cx4="http://schemas.microsoft.com/office/drawing/2016/5/10/chartex" xmlns:cx5="http://schemas.microsoft.com/office/drawing/2016/5/11/chartex" xmlns:cx6="http://schemas.microsoft.com/office/drawing/2016/5/12/chartex" xmlns:cx7="http://schemas.microsoft.com/office/drawing/2016/5/13/chartex" xmlns:cx8="http://schemas.microsoft.com/office/drawing/2016/5/14/chartex" xmlns:aink="http://schemas.microsoft.com/office/drawing/2016/ink" xmlns:am3d="http://schemas.microsoft.com/office/drawing/2017/model3d" xmlns:oel="http://schemas.microsoft.com/office/2019/extlst" xmlns:w16cex="http://schemas.microsoft.com/office/word/2018/wordml/cex" xmlns:w16cid="http://schemas.microsoft.com/office/word/2016/wordml/cid" xmlns:w16="http://schemas.microsoft.com/office/word/2018/wordml" xmlns:w16sdtdh="http://schemas.microsoft.com/office/word/2020/wordml/sdtdatahash">
+          <mc:Fallback>
             <w:pict>
               <v:line w14:anchorId="77F1D2C7" id="Straight Connector 1" o:spid="_x0000_s1026" style="position:absolute;flip:y;z-index:251659264;visibility:visible;mso-wrap-style:square;mso-wrap-distance-left:9pt;mso-wrap-distance-top:0;mso-wrap-distance-right:9pt;mso-wrap-distance-bottom:0;mso-position-horizontal:absolute;mso-position-horizontal-relative:text;mso-position-vertical:absolute;mso-position-vertical-relative:text" from="-20.25pt,3.45pt" to="480pt,5.7pt" o:gfxdata="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" strokecolor="#5b9bd5 [3204]" strokeweight="5.25pt">
                 <v:stroke linestyle="thinThin" joinstyle="miter"/>
@@ -225,52 +220,13 @@
                 <w:sz w:val="24"/>
               </w:rPr>
             </w:pPr>
-          </w:p>
-        </w:tc>
-      </w:tr>
-      <w:tr>
-        <w:tc>
-          <w:tcPr>
-            <w:tcW w:w="2515" w:type="dxa"/>
-          </w:tcPr>
-          <w:p>
-            <w:pPr>
-              <w:rPr>
-                <w:sz w:val="24"/>
-              </w:rPr>
-            </w:pPr>
             <w:r>
               <w:rPr>
-                <w:sz w:val="24"/>
-              </w:rPr>
-              <w:t xml:space="preserve">Member Name, </w:t>
-            </w:r>
-            <w:proofErr w:type="spellStart"/>
-            <w:r>
-              <w:rPr>
-                <w:sz w:val="24"/>
-              </w:rPr>
-              <w:t>netID</w:t>
-            </w:r>
-            <w:proofErr w:type="spellEnd"/>
-          </w:p>
-        </w:tc>
-        <w:tc>
-          <w:tcPr>
-            <w:tcW w:w="6835" w:type="dxa"/>
-          </w:tcPr>
-          <w:p>
-            <w:pPr>
-              <w:rPr>
-                <w:sz w:val="24"/>
-              </w:rPr>
-            </w:pPr>
-            <w:r>
-              <w:rPr>
+                <w:b/>
                 <w:color w:val="808080" w:themeColor="background1" w:themeShade="80"/>
                 <w:sz w:val="24"/>
               </w:rPr>
-              <w:t>Joe Node, jnode2</w:t>
+              <w:t>Team #27 – Oxygen Delivery Robot</w:t>
             </w:r>
           </w:p>
         </w:tc>
@@ -317,7 +273,102 @@
                 <w:color w:val="808080" w:themeColor="background1" w:themeShade="80"/>
                 <w:sz w:val="24"/>
               </w:rPr>
-              <w:t>Sandra Shunt, sshunt3</w:t>
+              <w:t>Rutvik Sayankar</w:t>
+            </w:r>
+            <w:r>
+              <w:rPr>
+                <w:color w:val="808080" w:themeColor="background1" w:themeShade="80"/>
+                <w:sz w:val="24"/>
+              </w:rPr>
+              <w:t xml:space="preserve">, </w:t>
+            </w:r>
+            <w:r>
+              <w:rPr>
+                <w:color w:val="808080" w:themeColor="background1" w:themeShade="80"/>
+                <w:sz w:val="24"/>
+              </w:rPr>
+              <w:t>rutviks2</w:t>
+            </w:r>
+          </w:p>
+        </w:tc>
+      </w:tr>
+      <w:tr>
+        <w:tc>
+          <w:tcPr>
+            <w:tcW w:w="2515" w:type="dxa"/>
+          </w:tcPr>
+          <w:p>
+            <w:pPr>
+              <w:rPr>
+                <w:sz w:val="24"/>
+              </w:rPr>
+            </w:pPr>
+            <w:r>
+              <w:rPr>
+                <w:sz w:val="24"/>
+              </w:rPr>
+              <w:t xml:space="preserve">Member Name, </w:t>
+            </w:r>
+            <w:proofErr w:type="spellStart"/>
+            <w:r>
+              <w:rPr>
+                <w:sz w:val="24"/>
+              </w:rPr>
+              <w:t>netID</w:t>
+            </w:r>
+            <w:proofErr w:type="spellEnd"/>
+          </w:p>
+        </w:tc>
+        <w:tc>
+          <w:tcPr>
+            <w:tcW w:w="6835" w:type="dxa"/>
+          </w:tcPr>
+          <w:p>
+            <w:pPr>
+              <w:rPr>
+                <w:sz w:val="24"/>
+              </w:rPr>
+            </w:pPr>
+            <w:proofErr w:type="spellStart"/>
+            <w:r>
+              <w:rPr>
+                <w:color w:val="808080" w:themeColor="background1" w:themeShade="80"/>
+                <w:sz w:val="24"/>
+              </w:rPr>
+              <w:t>Nazar</w:t>
+            </w:r>
+            <w:proofErr w:type="spellEnd"/>
+            <w:r>
+              <w:rPr>
+                <w:color w:val="808080" w:themeColor="background1" w:themeShade="80"/>
+                <w:sz w:val="24"/>
+              </w:rPr>
+              <w:t xml:space="preserve"> </w:t>
+            </w:r>
+            <w:proofErr w:type="spellStart"/>
+            <w:r>
+              <w:rPr>
+                <w:bCs/>
+                <w:color w:val="808080" w:themeColor="background1" w:themeShade="80"/>
+                <w:sz w:val="24"/>
+              </w:rPr>
+              <w:t>Kalyniouk</w:t>
+            </w:r>
+            <w:proofErr w:type="spellEnd"/>
+            <w:r>
+              <w:rPr>
+                <w:color w:val="808080" w:themeColor="background1" w:themeShade="80"/>
+                <w:sz w:val="24"/>
+              </w:rPr>
+              <w:t xml:space="preserve">, </w:t>
+            </w:r>
+            <w:r>
+              <w:rPr>
+                <w:bCs/>
+                <w:color w:val="808080" w:themeColor="background1" w:themeShade="80"/>
+                <w:sz w:val="24"/>
+              </w:rPr>
+              <w:t>nazark2</w:t>
             </w:r>
           </w:p>
         </w:tc>
@@ -364,7 +415,37 @@
                 <w:color w:val="808080" w:themeColor="background1" w:themeShade="80"/>
                 <w:sz w:val="24"/>
               </w:rPr>
-              <w:t>Bob Thevenin, bob45</w:t>
+              <w:t>Aidan</w:t>
+            </w:r>
+            <w:r>
+              <w:rPr>
+                <w:color w:val="808080" w:themeColor="background1" w:themeShade="80"/>
+                <w:sz w:val="24"/>
+              </w:rPr>
+              <w:t xml:space="preserve"> </w:t>
+            </w:r>
+            <w:proofErr w:type="spellStart"/>
+            <w:r>
+              <w:rPr>
+                <w:color w:val="808080" w:themeColor="background1" w:themeShade="80"/>
+                <w:sz w:val="24"/>
+              </w:rPr>
+              <w:t>Dunican</w:t>
+            </w:r>
+            <w:proofErr w:type="spellEnd"/>
+            <w:r>
+              <w:rPr>
+                <w:color w:val="808080" w:themeColor="background1" w:themeShade="80"/>
+                <w:sz w:val="24"/>
+              </w:rPr>
+              <w:t xml:space="preserve">, </w:t>
+            </w:r>
+            <w:r>
+              <w:rPr>
+                <w:color w:val="808080" w:themeColor="background1" w:themeShade="80"/>
+                <w:sz w:val="24"/>
+              </w:rPr>
+              <w:t>dunican2</w:t>
             </w:r>
           </w:p>
         </w:tc>
@@ -553,15 +634,7 @@
           <w:sz w:val="24"/>
           <w:szCs w:val="24"/>
         </w:rPr>
-        <w:t xml:space="preserve">each team member has </w:t>
-      </w:r>
-      <w:r>
-        <w:rPr>
-          <w:rFonts w:ascii="Times New Roman" w:eastAsia="Montserrat" w:hAnsi="Times New Roman" w:cs="Times New Roman"/>
-          <w:sz w:val="24"/>
-          <w:szCs w:val="24"/>
-        </w:rPr>
-        <w:t>commitments and responsibilities outside of ECE 445</w:t>
+        <w:t>each team member has commitments and responsibilities outside of ECE 445</w:t>
       </w:r>
     </w:p>
     <w:p>
@@ -667,43 +740,137 @@
         </w:rPr>
         <w:t xml:space="preserve"> </w:t>
       </w:r>
-      <w:r>
-        <w:rPr>
-          <w:i/>
-          <w:color w:val="808080" w:themeColor="background1" w:themeShade="80"/>
-          <w:sz w:val="24"/>
-          <w:szCs w:val="24"/>
-        </w:rPr>
-        <w:t>Short description of project</w:t>
-      </w:r>
-    </w:p>
-    <w:p>
-      <w:pPr>
-        <w:rPr>
-          <w:color w:val="808080" w:themeColor="background1" w:themeShade="80"/>
-        </w:rPr>
-      </w:pPr>
-    </w:p>
-    <w:p>
-      <w:pPr>
-        <w:rPr>
-          <w:color w:val="808080" w:themeColor="background1" w:themeShade="80"/>
-        </w:rPr>
-      </w:pPr>
-    </w:p>
-    <w:p>
-      <w:pPr>
-        <w:rPr>
-          <w:color w:val="808080" w:themeColor="background1" w:themeShade="80"/>
-        </w:rPr>
-      </w:pPr>
-    </w:p>
-    <w:p>
-      <w:pPr>
-        <w:rPr>
-          <w:color w:val="808080" w:themeColor="background1" w:themeShade="80"/>
-        </w:rPr>
-      </w:pPr>
+    </w:p>
+    <w:p>
+      <w:pPr>
+        <w:rPr>
+          <w:sz w:val="24"/>
+          <w:szCs w:val="24"/>
+        </w:rPr>
+      </w:pPr>
+      <w:r>
+        <w:rPr>
+          <w:sz w:val="24"/>
+          <w:szCs w:val="24"/>
+        </w:rPr>
+        <w:t>Children's interstitial and diffuse lung disease (</w:t>
+      </w:r>
+      <w:proofErr w:type="spellStart"/>
+      <w:r>
+        <w:rPr>
+          <w:sz w:val="24"/>
+          <w:szCs w:val="24"/>
+        </w:rPr>
+        <w:t>ChILD</w:t>
+      </w:r>
+      <w:proofErr w:type="spellEnd"/>
+      <w:r>
+        <w:rPr>
+          <w:sz w:val="24"/>
+          <w:szCs w:val="24"/>
+        </w:rPr>
+        <w:t xml:space="preserve">) is a collection of diseases or disorders. These diseases cause a thickening of the </w:t>
+      </w:r>
+      <w:proofErr w:type="spellStart"/>
+      <w:r>
+        <w:rPr>
+          <w:sz w:val="24"/>
+          <w:szCs w:val="24"/>
+        </w:rPr>
+        <w:t>interstitium</w:t>
+      </w:r>
+      <w:proofErr w:type="spellEnd"/>
+      <w:r>
+        <w:rPr>
+          <w:sz w:val="24"/>
+          <w:szCs w:val="24"/>
+        </w:rPr>
+        <w:t xml:space="preserve"> (the tissue that extends throughout the lungs) due to scarring, inflammation, or fluid buildup. This eventually affects a patient’s ability to breathe and distribute enough oxygen to the blood.</w:t>
+      </w:r>
+    </w:p>
+    <w:p>
+      <w:pPr>
+        <w:rPr>
+          <w:sz w:val="24"/>
+          <w:szCs w:val="24"/>
+        </w:rPr>
+      </w:pPr>
+      <w:r>
+        <w:rPr>
+          <w:sz w:val="24"/>
+          <w:szCs w:val="24"/>
+        </w:rPr>
+        <w:t>Numerous children experience the impact of this situation, requiring supplemental oxygen for their daily activities. It hampers the mobility and freedom of young infants, diminishing their growth and confidence. Moreover, parents face an increased burden, not only caring for their child but also having to be directly involved in managing the oxygen tank as their child moves around.</w:t>
+      </w:r>
+    </w:p>
+    <w:p>
+      <w:pPr>
+        <w:rPr>
+          <w:sz w:val="24"/>
+          <w:szCs w:val="24"/>
+        </w:rPr>
+      </w:pPr>
+      <w:r>
+        <w:rPr>
+          <w:sz w:val="24"/>
+          <w:szCs w:val="24"/>
+        </w:rPr>
+        <w:t xml:space="preserve">Given the absence of relevant solutions in the current market, our project aims to ease the challenges faced by parents and provide the freedom for young children to explore their surroundings. As a proof of concept for an affordable solution, we propose a three-wheeled </w:t>
+      </w:r>
+      <w:r>
+        <w:rPr>
+          <w:sz w:val="24"/>
+          <w:szCs w:val="24"/>
+        </w:rPr>
+        <w:lastRenderedPageBreak/>
+        <w:t xml:space="preserve">omnidirectional mobile robot capable of supporting filled oxygen tanks in the size range of M-2 to M-9, weighing 1 - 6kg (2.2 - 13.2 </w:t>
+      </w:r>
+      <w:proofErr w:type="spellStart"/>
+      <w:r>
+        <w:rPr>
+          <w:sz w:val="24"/>
+          <w:szCs w:val="24"/>
+        </w:rPr>
+        <w:t>lbs</w:t>
+      </w:r>
+      <w:proofErr w:type="spellEnd"/>
+      <w:r>
+        <w:rPr>
+          <w:sz w:val="24"/>
+          <w:szCs w:val="24"/>
+        </w:rPr>
+        <w:t xml:space="preserve">) respectively (when full). Due to time constraints in the class and the objective to demonstrate the feasibility of a low-cost device, we plan to construct </w:t>
+      </w:r>
+      <w:r>
+        <w:rPr>
+          <w:sz w:val="24"/>
+          <w:szCs w:val="24"/>
+        </w:rPr>
+        <w:t>the</w:t>
+      </w:r>
+      <w:r>
+        <w:rPr>
+          <w:sz w:val="24"/>
+          <w:szCs w:val="24"/>
+        </w:rPr>
+        <w:t xml:space="preserve"> robot at a ~50% scale of the proposed solution. Consequently, our robot will handle simulated weights/tanks with weights ranging from 0.5 - 3 kg (1.1 - 6.6 </w:t>
+      </w:r>
+      <w:proofErr w:type="spellStart"/>
+      <w:r>
+        <w:rPr>
+          <w:sz w:val="24"/>
+          <w:szCs w:val="24"/>
+        </w:rPr>
+        <w:t>lbs</w:t>
+      </w:r>
+      <w:proofErr w:type="spellEnd"/>
+      <w:r>
+        <w:rPr>
+          <w:sz w:val="24"/>
+          <w:szCs w:val="24"/>
+        </w:rPr>
+        <w:t>).</w:t>
+      </w:r>
     </w:p>
     <w:p/>
     <w:p>
@@ -719,7 +886,6 @@
           <w:sz w:val="28"/>
           <w:szCs w:val="24"/>
         </w:rPr>
-        <w:lastRenderedPageBreak/>
         <w:t xml:space="preserve">Project </w:t>
       </w:r>
       <w:r>
@@ -770,14 +936,110 @@
     <w:p>
       <w:pPr>
         <w:rPr>
-          <w:color w:val="808080" w:themeColor="background1" w:themeShade="80"/>
-        </w:rPr>
-      </w:pPr>
+          <w:sz w:val="24"/>
+          <w:szCs w:val="24"/>
+        </w:rPr>
+      </w:pPr>
+      <w:r>
+        <w:rPr>
+          <w:sz w:val="24"/>
+          <w:szCs w:val="24"/>
+        </w:rPr>
+        <w:t>We define the success of our project as being three-fold.</w:t>
+      </w:r>
+      <w:r>
+        <w:rPr>
+          <w:sz w:val="24"/>
+          <w:szCs w:val="24"/>
+        </w:rPr>
+        <w:t xml:space="preserve"> </w:t>
+      </w:r>
+      <w:r>
+        <w:rPr>
+          <w:sz w:val="24"/>
+          <w:szCs w:val="24"/>
+        </w:rPr>
+        <w:t xml:space="preserve">Firstly, our goal is to create a </w:t>
+      </w:r>
+      <w:r>
+        <w:rPr>
+          <w:sz w:val="24"/>
+          <w:szCs w:val="24"/>
+        </w:rPr>
+        <w:t xml:space="preserve">functional </w:t>
+      </w:r>
+      <w:r>
+        <w:rPr>
+          <w:sz w:val="24"/>
+          <w:szCs w:val="24"/>
+        </w:rPr>
+        <w:t>three-wheeled omni wheel robot drive base.</w:t>
+      </w:r>
+      <w:r>
+        <w:rPr>
+          <w:sz w:val="24"/>
+          <w:szCs w:val="24"/>
+        </w:rPr>
+        <w:t xml:space="preserve"> </w:t>
+      </w:r>
+      <w:r>
+        <w:rPr>
+          <w:sz w:val="24"/>
+          <w:szCs w:val="24"/>
+        </w:rPr>
+        <w:t xml:space="preserve">Secondly, we will also determine the success of the project by if we are able to determine the location of the child relative to our robot with an accuracy of around 1 meter. The goal is to process time of flight </w:t>
+      </w:r>
+      <w:r>
+        <w:rPr>
+          <w:sz w:val="24"/>
+          <w:szCs w:val="24"/>
+        </w:rPr>
+        <w:t>data in software to determine a location. Finally</w:t>
+      </w:r>
+      <w:r>
+        <w:rPr>
+          <w:sz w:val="24"/>
+          <w:szCs w:val="24"/>
+        </w:rPr>
+        <w:t xml:space="preserve">, </w:t>
+      </w:r>
+      <w:r>
+        <w:rPr>
+          <w:sz w:val="24"/>
+          <w:szCs w:val="24"/>
+        </w:rPr>
+        <w:t>we also aim to</w:t>
+      </w:r>
+      <w:r>
+        <w:rPr>
+          <w:sz w:val="24"/>
+          <w:szCs w:val="24"/>
+        </w:rPr>
+        <w:t xml:space="preserve"> implement local object detection</w:t>
+      </w:r>
+      <w:r>
+        <w:rPr>
+          <w:sz w:val="24"/>
+          <w:szCs w:val="24"/>
+        </w:rPr>
+        <w:t xml:space="preserve"> around the robot to detect nearby objects and alert the user </w:t>
+      </w:r>
+      <w:r>
+        <w:rPr>
+          <w:sz w:val="24"/>
+          <w:szCs w:val="24"/>
+        </w:rPr>
+        <w:t>to</w:t>
+      </w:r>
+      <w:r>
+        <w:rPr>
+          <w:sz w:val="24"/>
+          <w:szCs w:val="24"/>
+        </w:rPr>
+        <w:t xml:space="preserve"> have the obstacle moved.</w:t>
+      </w:r>
     </w:p>
     <w:p/>
-    <w:p/>
-    <w:p/>
-    <w:p/>
     <w:p>
       <w:pPr>
         <w:rPr>
@@ -807,27 +1069,7 @@
           <w:sz w:val="24"/>
           <w:szCs w:val="24"/>
         </w:rPr>
-        <w:t xml:space="preserve">Try to list six or more minimum expectations. Consider aspects such as preparation, participation, feedback, responsiveness, etc. Try </w:t>
-      </w:r>
-      <w:proofErr w:type="gramStart"/>
-      <w:r>
-        <w:rPr>
-          <w:i/>
-          <w:color w:val="808080" w:themeColor="background1" w:themeShade="80"/>
-          <w:sz w:val="24"/>
-          <w:szCs w:val="24"/>
-        </w:rPr>
-        <w:t>to explicitly list</w:t>
-      </w:r>
-      <w:proofErr w:type="gramEnd"/>
-      <w:r>
-        <w:rPr>
-          <w:i/>
-          <w:color w:val="808080" w:themeColor="background1" w:themeShade="80"/>
-          <w:sz w:val="24"/>
-          <w:szCs w:val="24"/>
-        </w:rPr>
-        <w:t xml:space="preserve"> anything that could potentially turn into a problem.</w:t>
+        <w:t>Try to list six or more minimum expectations. Consider aspects such as preparation, participation, feedback, responsiveness, etc. Try to explicitly list anything that could potentially turn into a problem.</w:t>
       </w:r>
       <w:r>
         <w:rPr>
@@ -885,75 +1127,130 @@
     </w:p>
     <w:p>
       <w:pPr>
-        <w:rPr>
-          <w:sz w:val="24"/>
-          <w:szCs w:val="24"/>
-        </w:rPr>
-      </w:pPr>
-    </w:p>
-    <w:p>
-      <w:pPr>
-        <w:rPr>
-          <w:sz w:val="24"/>
-          <w:szCs w:val="24"/>
-        </w:rPr>
-      </w:pPr>
-    </w:p>
-    <w:p>
-      <w:pPr>
-        <w:rPr>
-          <w:sz w:val="24"/>
-          <w:szCs w:val="24"/>
-        </w:rPr>
-      </w:pPr>
-    </w:p>
-    <w:p>
-      <w:pPr>
-        <w:rPr>
-          <w:sz w:val="24"/>
-          <w:szCs w:val="24"/>
-        </w:rPr>
-      </w:pPr>
-    </w:p>
-    <w:p>
-      <w:pPr>
-        <w:rPr>
-          <w:sz w:val="24"/>
-          <w:szCs w:val="24"/>
-        </w:rPr>
-      </w:pPr>
-    </w:p>
-    <w:p>
-      <w:pPr>
-        <w:rPr>
-          <w:sz w:val="24"/>
-          <w:szCs w:val="24"/>
-        </w:rPr>
-      </w:pPr>
-    </w:p>
-    <w:p>
-      <w:pPr>
-        <w:rPr>
-          <w:sz w:val="24"/>
-          <w:szCs w:val="24"/>
-        </w:rPr>
-      </w:pPr>
-    </w:p>
-    <w:p>
-      <w:pPr>
-        <w:rPr>
-          <w:sz w:val="24"/>
-          <w:szCs w:val="24"/>
-        </w:rPr>
-      </w:pPr>
-    </w:p>
-    <w:p>
-      <w:pPr>
-        <w:rPr>
-          <w:sz w:val="24"/>
-          <w:szCs w:val="24"/>
-        </w:rPr>
-      </w:pPr>
+        <w:pStyle w:val="ListParagraph"/>
+        <w:numPr>
+          <w:ilvl w:val="0"/>
+          <w:numId w:val="5"/>
+        </w:numPr>
+        <w:rPr>
+          <w:sz w:val="24"/>
+          <w:szCs w:val="24"/>
+        </w:rPr>
+      </w:pPr>
+      <w:r>
+        <w:rPr>
+          <w:sz w:val="24"/>
+          <w:szCs w:val="24"/>
+        </w:rPr>
+        <w:t>Respond to project related messages within a day.</w:t>
+      </w:r>
+    </w:p>
+    <w:p>
+      <w:pPr>
+        <w:pStyle w:val="ListParagraph"/>
+        <w:numPr>
+          <w:ilvl w:val="0"/>
+          <w:numId w:val="5"/>
+        </w:numPr>
+        <w:rPr>
+          <w:sz w:val="24"/>
+          <w:szCs w:val="24"/>
+        </w:rPr>
+      </w:pPr>
+      <w:r>
+        <w:rPr>
+          <w:sz w:val="24"/>
+          <w:szCs w:val="24"/>
+        </w:rPr>
+        <w:t>Following through with individual deadlines defined by the team unless advance communication has been given.</w:t>
+      </w:r>
+    </w:p>
+    <w:p>
+      <w:pPr>
+        <w:pStyle w:val="ListParagraph"/>
+        <w:numPr>
+          <w:ilvl w:val="0"/>
+          <w:numId w:val="5"/>
+        </w:numPr>
+        <w:rPr>
+          <w:sz w:val="24"/>
+          <w:szCs w:val="24"/>
+        </w:rPr>
+      </w:pPr>
+      <w:r>
+        <w:rPr>
+          <w:sz w:val="24"/>
+          <w:szCs w:val="24"/>
+        </w:rPr>
+        <w:t>Come prepared to meetings with progress updates and plans going forward.</w:t>
+      </w:r>
+    </w:p>
+    <w:p>
+      <w:pPr>
+        <w:pStyle w:val="ListParagraph"/>
+        <w:numPr>
+          <w:ilvl w:val="0"/>
+          <w:numId w:val="5"/>
+        </w:numPr>
+        <w:rPr>
+          <w:sz w:val="24"/>
+          <w:szCs w:val="24"/>
+        </w:rPr>
+      </w:pPr>
+      <w:r>
+        <w:rPr>
+          <w:sz w:val="24"/>
+          <w:szCs w:val="24"/>
+        </w:rPr>
+        <w:t>Communicate with team members regarding progress on your work being done for the project</w:t>
+      </w:r>
+      <w:r>
+        <w:rPr>
+          <w:sz w:val="24"/>
+          <w:szCs w:val="24"/>
+        </w:rPr>
+        <w:t>.</w:t>
+      </w:r>
+    </w:p>
+    <w:p>
+      <w:pPr>
+        <w:pStyle w:val="ListParagraph"/>
+        <w:numPr>
+          <w:ilvl w:val="0"/>
+          <w:numId w:val="5"/>
+        </w:numPr>
+        <w:rPr>
+          <w:sz w:val="24"/>
+          <w:szCs w:val="24"/>
+        </w:rPr>
+      </w:pPr>
+      <w:r>
+        <w:rPr>
+          <w:sz w:val="24"/>
+          <w:szCs w:val="24"/>
+        </w:rPr>
+        <w:t>Define quality standards and expectations for project deliverables.</w:t>
+      </w:r>
+    </w:p>
+    <w:p>
+      <w:pPr>
+        <w:pStyle w:val="ListParagraph"/>
+        <w:numPr>
+          <w:ilvl w:val="0"/>
+          <w:numId w:val="5"/>
+        </w:numPr>
+        <w:rPr>
+          <w:sz w:val="24"/>
+          <w:szCs w:val="24"/>
+        </w:rPr>
+      </w:pPr>
+      <w:r>
+        <w:rPr>
+          <w:sz w:val="24"/>
+          <w:szCs w:val="24"/>
+        </w:rPr>
+        <w:t>Abide by ethical and safety principles outlined by ACM and IEEE.</w:t>
+      </w:r>
     </w:p>
     <w:p>
       <w:pPr>
@@ -1086,9 +1383,179 @@
           <w:sz w:val="24"/>
           <w:szCs w:val="24"/>
         </w:rPr>
+        <w:t xml:space="preserve"> at</w:t>
+      </w:r>
+      <w:r>
+        <w:rPr>
+          <w:i/>
+          <w:color w:val="808080" w:themeColor="background1" w:themeShade="80"/>
+          <w:sz w:val="24"/>
+          <w:szCs w:val="24"/>
+        </w:rPr>
+        <w:t>? Can tasks be sprea</w:t>
+      </w:r>
+      <w:r>
+        <w:rPr>
+          <w:i/>
+          <w:color w:val="808080" w:themeColor="background1" w:themeShade="80"/>
+          <w:sz w:val="24"/>
+          <w:szCs w:val="24"/>
+        </w:rPr>
+        <w:t xml:space="preserve">d among individuals to optimize progress toward </w:t>
+      </w:r>
+      <w:r>
+        <w:rPr>
+          <w:i/>
+          <w:color w:val="808080" w:themeColor="background1" w:themeShade="80"/>
+          <w:sz w:val="24"/>
+          <w:szCs w:val="24"/>
+        </w:rPr>
+        <w:t>the final pro</w:t>
+      </w:r>
+      <w:r>
+        <w:rPr>
+          <w:i/>
+          <w:color w:val="808080" w:themeColor="background1" w:themeShade="80"/>
+          <w:sz w:val="24"/>
+          <w:szCs w:val="24"/>
+        </w:rPr>
+        <w:t>duct</w:t>
+      </w:r>
+      <w:r>
+        <w:rPr>
+          <w:i/>
+          <w:color w:val="808080" w:themeColor="background1" w:themeShade="80"/>
+          <w:sz w:val="24"/>
+          <w:szCs w:val="24"/>
+        </w:rPr>
+        <w:t>?</w:t>
+      </w:r>
+    </w:p>
+    <w:p>
+      <w:pPr>
+        <w:rPr>
+          <w:color w:val="808080" w:themeColor="background1" w:themeShade="80"/>
+        </w:rPr>
+      </w:pPr>
+    </w:p>
+    <w:p>
+      <w:pPr>
+        <w:rPr>
+          <w:sz w:val="24"/>
+          <w:szCs w:val="24"/>
+        </w:rPr>
+      </w:pPr>
+      <w:r>
+        <w:rPr>
+          <w:sz w:val="24"/>
+          <w:szCs w:val="24"/>
+        </w:rPr>
+        <w:t>Rutvik: UWB subsystem, PCB</w:t>
+      </w:r>
+    </w:p>
+    <w:p>
+      <w:pPr>
+        <w:rPr>
+          <w:sz w:val="24"/>
+          <w:szCs w:val="24"/>
+        </w:rPr>
+      </w:pPr>
+      <w:r>
+        <w:rPr>
+          <w:sz w:val="24"/>
+          <w:szCs w:val="24"/>
+        </w:rPr>
+        <w:t>Aidan: Drive train and chassis system, PCB</w:t>
+      </w:r>
+    </w:p>
+    <w:p>
+      <w:pPr>
+        <w:rPr>
+          <w:sz w:val="24"/>
+          <w:szCs w:val="24"/>
+        </w:rPr>
+      </w:pPr>
+      <w:proofErr w:type="spellStart"/>
+      <w:r>
+        <w:rPr>
+          <w:sz w:val="24"/>
+          <w:szCs w:val="24"/>
+        </w:rPr>
+        <w:t>Nazar</w:t>
+      </w:r>
+      <w:proofErr w:type="spellEnd"/>
+      <w:r>
+        <w:rPr>
+          <w:sz w:val="24"/>
+          <w:szCs w:val="24"/>
+        </w:rPr>
+        <w:t>: Computer Vision System</w:t>
+      </w:r>
+    </w:p>
+    <w:p>
+      <w:pPr>
+        <w:rPr>
+          <w:sz w:val="24"/>
+          <w:szCs w:val="24"/>
+        </w:rPr>
+      </w:pPr>
+    </w:p>
+    <w:p>
+      <w:pPr>
+        <w:rPr>
+          <w:sz w:val="24"/>
+          <w:szCs w:val="24"/>
+        </w:rPr>
+      </w:pPr>
+    </w:p>
+    <w:p>
+      <w:pPr>
+        <w:rPr>
+          <w:i/>
+          <w:color w:val="808080" w:themeColor="background1" w:themeShade="80"/>
+          <w:sz w:val="24"/>
+          <w:szCs w:val="24"/>
+        </w:rPr>
+      </w:pPr>
+      <w:r>
+        <w:rPr>
+          <w:sz w:val="28"/>
+          <w:szCs w:val="24"/>
+        </w:rPr>
+        <w:t>Project</w:t>
+      </w:r>
+      <w:r>
+        <w:rPr>
+          <w:sz w:val="28"/>
+          <w:szCs w:val="24"/>
+        </w:rPr>
+        <w:t xml:space="preserve"> Meeting Time(s):</w:t>
+      </w:r>
+      <w:r>
+        <w:rPr>
+          <w:sz w:val="28"/>
+          <w:szCs w:val="24"/>
+        </w:rPr>
         <w:t xml:space="preserve"> </w:t>
       </w:r>
-      <w:proofErr w:type="gramStart"/>
+      <w:r>
+        <w:rPr>
+          <w:i/>
+          <w:color w:val="808080" w:themeColor="background1" w:themeShade="80"/>
+          <w:sz w:val="24"/>
+          <w:szCs w:val="24"/>
+        </w:rPr>
+        <w:t>The team will meet</w:t>
+      </w:r>
+      <w:r>
+        <w:rPr>
+          <w:i/>
+          <w:color w:val="808080" w:themeColor="background1" w:themeShade="80"/>
+          <w:sz w:val="24"/>
+          <w:szCs w:val="24"/>
+        </w:rPr>
+        <w:t xml:space="preserve"> </w:t>
+      </w:r>
       <w:r>
         <w:rPr>
           <w:i/>
@@ -1098,7 +1565,298 @@
         </w:rPr>
         <w:t>at</w:t>
       </w:r>
-      <w:proofErr w:type="gramEnd"/>
+      <w:r>
+        <w:rPr>
+          <w:i/>
+          <w:color w:val="808080" w:themeColor="background1" w:themeShade="80"/>
+          <w:sz w:val="24"/>
+          <w:szCs w:val="24"/>
+        </w:rPr>
+        <w:t xml:space="preserve"> the </w:t>
+      </w:r>
+      <w:r>
+        <w:rPr>
+          <w:i/>
+          <w:color w:val="808080" w:themeColor="background1" w:themeShade="80"/>
+          <w:sz w:val="24"/>
+          <w:szCs w:val="24"/>
+        </w:rPr>
+        <w:t>scheduled</w:t>
+      </w:r>
+      <w:r>
+        <w:rPr>
+          <w:i/>
+          <w:color w:val="808080" w:themeColor="background1" w:themeShade="80"/>
+          <w:sz w:val="24"/>
+          <w:szCs w:val="24"/>
+        </w:rPr>
+        <w:t xml:space="preserve"> team meeting with TA </w:t>
+      </w:r>
+      <w:r>
+        <w:rPr>
+          <w:i/>
+          <w:color w:val="808080" w:themeColor="background1" w:themeShade="80"/>
+          <w:sz w:val="24"/>
+          <w:szCs w:val="24"/>
+        </w:rPr>
+        <w:t>each week.</w:t>
+      </w:r>
+      <w:r>
+        <w:rPr>
+          <w:i/>
+          <w:color w:val="808080" w:themeColor="background1" w:themeShade="80"/>
+          <w:sz w:val="24"/>
+          <w:szCs w:val="24"/>
+        </w:rPr>
+        <w:t xml:space="preserve"> Can you also preset an ideal time for </w:t>
+      </w:r>
+      <w:r>
+        <w:rPr>
+          <w:i/>
+          <w:color w:val="808080" w:themeColor="background1" w:themeShade="80"/>
+          <w:sz w:val="24"/>
+          <w:szCs w:val="24"/>
+        </w:rPr>
+        <w:t xml:space="preserve">team </w:t>
+      </w:r>
+      <w:r>
+        <w:rPr>
+          <w:i/>
+          <w:color w:val="808080" w:themeColor="background1" w:themeShade="80"/>
+          <w:sz w:val="24"/>
+          <w:szCs w:val="24"/>
+        </w:rPr>
+        <w:t>meeting</w:t>
+      </w:r>
+      <w:r>
+        <w:rPr>
+          <w:i/>
+          <w:color w:val="808080" w:themeColor="background1" w:themeShade="80"/>
+          <w:sz w:val="24"/>
+          <w:szCs w:val="24"/>
+        </w:rPr>
+        <w:t>s</w:t>
+      </w:r>
+      <w:r>
+        <w:rPr>
+          <w:i/>
+          <w:color w:val="808080" w:themeColor="background1" w:themeShade="80"/>
+          <w:sz w:val="24"/>
+          <w:szCs w:val="24"/>
+        </w:rPr>
+        <w:t xml:space="preserve"> </w:t>
+      </w:r>
+      <w:r>
+        <w:rPr>
+          <w:i/>
+          <w:color w:val="808080" w:themeColor="background1" w:themeShade="80"/>
+          <w:sz w:val="24"/>
+          <w:szCs w:val="24"/>
+        </w:rPr>
+        <w:t xml:space="preserve">in the lab (your team may need to sign up for lab bench access)?  Is </w:t>
+      </w:r>
+      <w:r>
+        <w:rPr>
+          <w:i/>
+          <w:color w:val="808080" w:themeColor="background1" w:themeShade="80"/>
+          <w:sz w:val="24"/>
+          <w:szCs w:val="24"/>
+        </w:rPr>
+        <w:t>your team interested in meeting to work on other aspects of the course together</w:t>
+      </w:r>
+      <w:r>
+        <w:rPr>
+          <w:i/>
+          <w:color w:val="808080" w:themeColor="background1" w:themeShade="80"/>
+          <w:sz w:val="24"/>
+          <w:szCs w:val="24"/>
+        </w:rPr>
+        <w:t xml:space="preserve"> such as project research</w:t>
+      </w:r>
+      <w:r>
+        <w:rPr>
+          <w:i/>
+          <w:color w:val="808080" w:themeColor="background1" w:themeShade="80"/>
+          <w:sz w:val="24"/>
+          <w:szCs w:val="24"/>
+        </w:rPr>
+        <w:t>?</w:t>
+      </w:r>
+    </w:p>
+    <w:p>
+      <w:pPr>
+        <w:rPr>
+          <w:sz w:val="24"/>
+          <w:szCs w:val="24"/>
+        </w:rPr>
+      </w:pPr>
+      <w:r>
+        <w:rPr>
+          <w:sz w:val="24"/>
+          <w:szCs w:val="24"/>
+        </w:rPr>
+        <w:t>TA meetings:</w:t>
+      </w:r>
+    </w:p>
+    <w:p>
+      <w:pPr>
+        <w:rPr>
+          <w:sz w:val="24"/>
+          <w:szCs w:val="24"/>
+        </w:rPr>
+      </w:pPr>
+    </w:p>
+    <w:p>
+      <w:pPr>
+        <w:rPr>
+          <w:sz w:val="24"/>
+          <w:szCs w:val="24"/>
+        </w:rPr>
+      </w:pPr>
+      <w:r>
+        <w:rPr>
+          <w:sz w:val="24"/>
+          <w:szCs w:val="24"/>
+        </w:rPr>
+        <w:t>Our meetings:</w:t>
+      </w:r>
+    </w:p>
+    <w:p>
+      <w:pPr>
+        <w:pStyle w:val="ListParagraph"/>
+        <w:numPr>
+          <w:ilvl w:val="0"/>
+          <w:numId w:val="6"/>
+        </w:numPr>
+        <w:rPr>
+          <w:sz w:val="24"/>
+          <w:szCs w:val="24"/>
+        </w:rPr>
+      </w:pPr>
+      <w:r>
+        <w:rPr>
+          <w:sz w:val="24"/>
+          <w:szCs w:val="24"/>
+        </w:rPr>
+        <w:t>Thursday afternoons &amp; evenings</w:t>
+      </w:r>
+    </w:p>
+    <w:p>
+      <w:pPr>
+        <w:pStyle w:val="ListParagraph"/>
+        <w:numPr>
+          <w:ilvl w:val="0"/>
+          <w:numId w:val="6"/>
+        </w:numPr>
+        <w:rPr>
+          <w:sz w:val="24"/>
+          <w:szCs w:val="24"/>
+        </w:rPr>
+      </w:pPr>
+      <w:r>
+        <w:rPr>
+          <w:sz w:val="24"/>
+          <w:szCs w:val="24"/>
+        </w:rPr>
+        <w:t>Sunday evenings</w:t>
+      </w:r>
+    </w:p>
+    <w:p>
+      <w:pPr>
+        <w:rPr>
+          <w:sz w:val="28"/>
+          <w:szCs w:val="24"/>
+        </w:rPr>
+      </w:pPr>
+    </w:p>
+    <w:p>
+      <w:pPr>
+        <w:rPr>
+          <w:i/>
+          <w:color w:val="808080" w:themeColor="background1" w:themeShade="80"/>
+          <w:sz w:val="24"/>
+          <w:szCs w:val="24"/>
+        </w:rPr>
+      </w:pPr>
+      <w:r>
+        <w:rPr>
+          <w:sz w:val="28"/>
+          <w:szCs w:val="24"/>
+        </w:rPr>
+        <w:t xml:space="preserve">Agenda: </w:t>
+      </w:r>
+      <w:r>
+        <w:rPr>
+          <w:i/>
+          <w:color w:val="808080" w:themeColor="background1" w:themeShade="80"/>
+          <w:sz w:val="24"/>
+          <w:szCs w:val="24"/>
+        </w:rPr>
+        <w:t>Who</w:t>
+      </w:r>
+      <w:r>
+        <w:rPr>
+          <w:i/>
+          <w:color w:val="808080" w:themeColor="background1" w:themeShade="80"/>
+          <w:sz w:val="24"/>
+          <w:szCs w:val="24"/>
+        </w:rPr>
+        <w:t xml:space="preserve"> will set the agenda?  Beyond the weekly meetings with the TA, what will the</w:t>
+      </w:r>
+      <w:r>
+        <w:rPr>
+          <w:i/>
+          <w:color w:val="808080" w:themeColor="background1" w:themeShade="80"/>
+          <w:sz w:val="24"/>
+          <w:szCs w:val="24"/>
+        </w:rPr>
+        <w:t xml:space="preserve"> team</w:t>
+      </w:r>
+      <w:r>
+        <w:rPr>
+          <w:i/>
+          <w:color w:val="808080" w:themeColor="background1" w:themeShade="80"/>
+          <w:sz w:val="24"/>
+          <w:szCs w:val="24"/>
+        </w:rPr>
+        <w:t xml:space="preserve"> do to ensure that it</w:t>
+      </w:r>
+      <w:r>
+        <w:rPr>
+          <w:i/>
+          <w:color w:val="808080" w:themeColor="background1" w:themeShade="80"/>
+          <w:sz w:val="24"/>
+          <w:szCs w:val="24"/>
+        </w:rPr>
+        <w:t xml:space="preserve"> stays on track during the </w:t>
+      </w:r>
+      <w:r>
+        <w:rPr>
+          <w:i/>
+          <w:color w:val="808080" w:themeColor="background1" w:themeShade="80"/>
+          <w:sz w:val="24"/>
+          <w:szCs w:val="24"/>
+        </w:rPr>
+        <w:t>semester</w:t>
+      </w:r>
+      <w:r>
+        <w:rPr>
+          <w:i/>
+          <w:color w:val="808080" w:themeColor="background1" w:themeShade="80"/>
+          <w:sz w:val="24"/>
+          <w:szCs w:val="24"/>
+        </w:rPr>
+        <w:t>? When a decision needs to be made, will it be approved</w:t>
+      </w:r>
+      <w:r>
+        <w:rPr>
+          <w:i/>
+          <w:color w:val="808080" w:themeColor="background1" w:themeShade="80"/>
+          <w:sz w:val="24"/>
+          <w:szCs w:val="24"/>
+        </w:rPr>
+        <w:t xml:space="preserve"> by consensus or majority vote</w:t>
+      </w:r>
       <w:r>
         <w:rPr>
           <w:i/>
@@ -1108,114 +1866,99 @@
         </w:rPr>
         <w:t xml:space="preserve">? </w:t>
       </w:r>
-      <w:proofErr w:type="gramStart"/>
-      <w:r>
-        <w:rPr>
-          <w:i/>
-          <w:color w:val="808080" w:themeColor="background1" w:themeShade="80"/>
-          <w:sz w:val="24"/>
-          <w:szCs w:val="24"/>
-        </w:rPr>
-        <w:t>Can tasks be sprea</w:t>
-      </w:r>
-      <w:r>
-        <w:rPr>
-          <w:i/>
-          <w:color w:val="808080" w:themeColor="background1" w:themeShade="80"/>
-          <w:sz w:val="24"/>
-          <w:szCs w:val="24"/>
-        </w:rPr>
-        <w:t>d</w:t>
-      </w:r>
-      <w:proofErr w:type="gramEnd"/>
-      <w:r>
-        <w:rPr>
-          <w:i/>
-          <w:color w:val="808080" w:themeColor="background1" w:themeShade="80"/>
-          <w:sz w:val="24"/>
-          <w:szCs w:val="24"/>
-        </w:rPr>
-        <w:t xml:space="preserve"> among individuals to optimize progress toward </w:t>
-      </w:r>
-      <w:r>
-        <w:rPr>
-          <w:i/>
-          <w:color w:val="808080" w:themeColor="background1" w:themeShade="80"/>
-          <w:sz w:val="24"/>
-          <w:szCs w:val="24"/>
-        </w:rPr>
-        <w:t>the final pro</w:t>
-      </w:r>
-      <w:r>
-        <w:rPr>
-          <w:i/>
-          <w:color w:val="808080" w:themeColor="background1" w:themeShade="80"/>
-          <w:sz w:val="24"/>
-          <w:szCs w:val="24"/>
-        </w:rPr>
-        <w:t>duct</w:t>
-      </w:r>
-      <w:r>
-        <w:rPr>
-          <w:i/>
-          <w:color w:val="808080" w:themeColor="background1" w:themeShade="80"/>
-          <w:sz w:val="24"/>
-          <w:szCs w:val="24"/>
-        </w:rPr>
-        <w:t>?</w:t>
-      </w:r>
-    </w:p>
-    <w:p>
-      <w:pPr>
-        <w:rPr>
-          <w:color w:val="808080" w:themeColor="background1" w:themeShade="80"/>
-        </w:rPr>
-      </w:pPr>
-    </w:p>
-    <w:p>
-      <w:pPr>
-        <w:rPr>
-          <w:sz w:val="24"/>
-          <w:szCs w:val="24"/>
-        </w:rPr>
-      </w:pPr>
-    </w:p>
-    <w:p>
-      <w:pPr>
-        <w:rPr>
-          <w:sz w:val="24"/>
-          <w:szCs w:val="24"/>
-        </w:rPr>
-      </w:pPr>
-    </w:p>
-    <w:p>
-      <w:pPr>
-        <w:rPr>
-          <w:sz w:val="24"/>
-          <w:szCs w:val="24"/>
-        </w:rPr>
-      </w:pPr>
-    </w:p>
-    <w:p>
-      <w:pPr>
-        <w:rPr>
-          <w:sz w:val="24"/>
-          <w:szCs w:val="24"/>
-        </w:rPr>
-      </w:pPr>
-    </w:p>
-    <w:p>
-      <w:pPr>
-        <w:rPr>
-          <w:sz w:val="24"/>
-          <w:szCs w:val="24"/>
-        </w:rPr>
-      </w:pPr>
-    </w:p>
-    <w:p>
-      <w:pPr>
-        <w:rPr>
-          <w:i/>
+      <w:r>
+        <w:rPr>
+          <w:i/>
+          <w:color w:val="808080" w:themeColor="background1" w:themeShade="80"/>
+          <w:sz w:val="24"/>
+          <w:szCs w:val="24"/>
+        </w:rPr>
+        <w:t xml:space="preserve"> </w:t>
+      </w:r>
+      <w:r>
+        <w:rPr>
+          <w:i/>
+          <w:color w:val="808080" w:themeColor="background1" w:themeShade="80"/>
+          <w:sz w:val="24"/>
+          <w:szCs w:val="24"/>
+        </w:rPr>
+        <w:t>Will a team member</w:t>
+      </w:r>
+      <w:r>
+        <w:rPr>
+          <w:i/>
+          <w:color w:val="808080" w:themeColor="background1" w:themeShade="80"/>
+          <w:sz w:val="24"/>
+          <w:szCs w:val="24"/>
+        </w:rPr>
+        <w:t xml:space="preserve"> be appointed to keep records?</w:t>
+      </w:r>
+    </w:p>
+    <w:p>
+      <w:pPr>
+        <w:rPr>
+          <w:sz w:val="24"/>
+          <w:szCs w:val="24"/>
+        </w:rPr>
+      </w:pPr>
+      <w:r>
+        <w:rPr>
+          <w:sz w:val="24"/>
+          <w:szCs w:val="24"/>
+        </w:rPr>
+        <w:t xml:space="preserve">Sunday meetings will be used to set the plan for the upcoming week, gauge how we’re doing on progress. On Sundays we will also reserve our workbench times for the week. </w:t>
+      </w:r>
+    </w:p>
+    <w:p>
+      <w:pPr>
+        <w:rPr>
+          <w:sz w:val="24"/>
+          <w:szCs w:val="24"/>
+        </w:rPr>
+      </w:pPr>
+      <w:r>
+        <w:rPr>
+          <w:sz w:val="24"/>
+          <w:szCs w:val="24"/>
+        </w:rPr>
+        <w:t>In terms of making decision</w:t>
+      </w:r>
+      <w:r>
+        <w:rPr>
+          <w:sz w:val="24"/>
+          <w:szCs w:val="24"/>
+        </w:rPr>
+        <w:t>s</w:t>
+      </w:r>
+      <w:r>
+        <w:rPr>
+          <w:sz w:val="24"/>
+          <w:szCs w:val="24"/>
+        </w:rPr>
+        <w:t>, we would like to come to a consensus with any major decision, these debates will be tracked in our progress reports.</w:t>
+      </w:r>
+    </w:p>
+    <w:p>
+      <w:pPr>
+        <w:rPr>
+          <w:color w:val="808080" w:themeColor="background1" w:themeShade="80"/>
+          <w:sz w:val="24"/>
+          <w:szCs w:val="24"/>
+        </w:rPr>
+      </w:pPr>
+    </w:p>
+    <w:p>
+      <w:pPr>
+        <w:rPr>
+          <w:color w:val="808080" w:themeColor="background1" w:themeShade="80"/>
+          <w:sz w:val="24"/>
+          <w:szCs w:val="24"/>
+        </w:rPr>
+      </w:pPr>
+    </w:p>
+    <w:p>
+      <w:pPr>
+        <w:rPr>
           <w:color w:val="808080" w:themeColor="background1" w:themeShade="80"/>
           <w:sz w:val="24"/>
           <w:szCs w:val="24"/>
@@ -1226,34 +1969,56 @@
           <w:sz w:val="28"/>
           <w:szCs w:val="24"/>
         </w:rPr>
-        <w:t>Project</w:t>
+        <w:t xml:space="preserve">Process </w:t>
       </w:r>
       <w:r>
         <w:rPr>
           <w:sz w:val="28"/>
           <w:szCs w:val="24"/>
         </w:rPr>
-        <w:t xml:space="preserve"> Meeting Time(s):</w:t>
+        <w:t xml:space="preserve">and penalties </w:t>
       </w:r>
       <w:r>
         <w:rPr>
           <w:sz w:val="28"/>
           <w:szCs w:val="24"/>
         </w:rPr>
+        <w:t>for dealing with team issues:</w:t>
+      </w:r>
+      <w:r>
+        <w:rPr>
+          <w:sz w:val="28"/>
+          <w:szCs w:val="24"/>
+        </w:rPr>
         <w:t xml:space="preserve"> </w:t>
       </w:r>
       <w:r>
         <w:rPr>
-          <w:i/>
-          <w:color w:val="808080" w:themeColor="background1" w:themeShade="80"/>
-          <w:sz w:val="24"/>
-          <w:szCs w:val="24"/>
-        </w:rPr>
-        <w:t>The team will meet</w:t>
-      </w:r>
-      <w:r>
-        <w:rPr>
-          <w:i/>
+          <w:color w:val="808080" w:themeColor="background1" w:themeShade="80"/>
+          <w:sz w:val="24"/>
+          <w:szCs w:val="24"/>
+        </w:rPr>
+        <w:t xml:space="preserve">What happens when ground rules are broken? Who intervenes? What happens if the situation escalates? </w:t>
+      </w:r>
+      <w:r>
+        <w:rPr>
+          <w:color w:val="808080" w:themeColor="background1" w:themeShade="80"/>
+          <w:sz w:val="24"/>
+          <w:szCs w:val="24"/>
+        </w:rPr>
+        <w:t xml:space="preserve">Always remember not </w:t>
+      </w:r>
+      <w:r>
+        <w:rPr>
+          <w:color w:val="808080" w:themeColor="background1" w:themeShade="80"/>
+          <w:sz w:val="24"/>
+          <w:szCs w:val="24"/>
+        </w:rPr>
+        <w:lastRenderedPageBreak/>
+        <w:t>to jump to judgement. Give group members the benefit of the doubt and the opportunity to explain themselves when something first goes wrong.</w:t>
+      </w:r>
+      <w:r>
+        <w:rPr>
           <w:color w:val="808080" w:themeColor="background1" w:themeShade="80"/>
           <w:sz w:val="24"/>
           <w:szCs w:val="24"/>
@@ -1262,522 +2027,121 @@
       </w:r>
       <w:r>
         <w:rPr>
-          <w:i/>
-          <w:color w:val="808080" w:themeColor="background1" w:themeShade="80"/>
-          <w:sz w:val="24"/>
-          <w:szCs w:val="24"/>
-        </w:rPr>
-        <w:t>at</w:t>
-      </w:r>
-      <w:r>
-        <w:rPr>
-          <w:i/>
-          <w:color w:val="808080" w:themeColor="background1" w:themeShade="80"/>
-          <w:sz w:val="24"/>
-          <w:szCs w:val="24"/>
-        </w:rPr>
-        <w:t xml:space="preserve"> the </w:t>
-      </w:r>
-      <w:r>
-        <w:rPr>
-          <w:i/>
-          <w:color w:val="808080" w:themeColor="background1" w:themeShade="80"/>
-          <w:sz w:val="24"/>
-          <w:szCs w:val="24"/>
-        </w:rPr>
-        <w:t>scheduled</w:t>
-      </w:r>
-      <w:r>
-        <w:rPr>
-          <w:i/>
-          <w:color w:val="808080" w:themeColor="background1" w:themeShade="80"/>
-          <w:sz w:val="24"/>
-          <w:szCs w:val="24"/>
-        </w:rPr>
-        <w:t xml:space="preserve"> team meeting with TA </w:t>
-      </w:r>
-      <w:r>
-        <w:rPr>
-          <w:i/>
-          <w:color w:val="808080" w:themeColor="background1" w:themeShade="80"/>
-          <w:sz w:val="24"/>
-          <w:szCs w:val="24"/>
-        </w:rPr>
-        <w:t>each week.</w:t>
-      </w:r>
-      <w:r>
-        <w:rPr>
-          <w:i/>
-          <w:color w:val="808080" w:themeColor="background1" w:themeShade="80"/>
-          <w:sz w:val="24"/>
-          <w:szCs w:val="24"/>
-        </w:rPr>
-        <w:t xml:space="preserve"> Can you also preset an ideal time for </w:t>
-      </w:r>
-      <w:r>
-        <w:rPr>
-          <w:i/>
-          <w:color w:val="808080" w:themeColor="background1" w:themeShade="80"/>
-          <w:sz w:val="24"/>
-          <w:szCs w:val="24"/>
-        </w:rPr>
-        <w:t xml:space="preserve">team </w:t>
-      </w:r>
-      <w:r>
-        <w:rPr>
-          <w:i/>
-          <w:color w:val="808080" w:themeColor="background1" w:themeShade="80"/>
-          <w:sz w:val="24"/>
-          <w:szCs w:val="24"/>
-        </w:rPr>
-        <w:t>meeting</w:t>
-      </w:r>
-      <w:r>
-        <w:rPr>
-          <w:i/>
-          <w:color w:val="808080" w:themeColor="background1" w:themeShade="80"/>
-          <w:sz w:val="24"/>
-          <w:szCs w:val="24"/>
-        </w:rPr>
-        <w:t>s</w:t>
-      </w:r>
-      <w:r>
-        <w:rPr>
-          <w:i/>
-          <w:color w:val="808080" w:themeColor="background1" w:themeShade="80"/>
-          <w:sz w:val="24"/>
+          <w:color w:val="808080" w:themeColor="background1" w:themeShade="80"/>
+          <w:sz w:val="24"/>
+          <w:szCs w:val="24"/>
+        </w:rPr>
+        <w:t xml:space="preserve">  TAs and instructors are</w:t>
+      </w:r>
+      <w:r>
+        <w:rPr>
+          <w:color w:val="808080" w:themeColor="background1" w:themeShade="80"/>
+          <w:sz w:val="24"/>
+          <w:szCs w:val="24"/>
+        </w:rPr>
+        <w:t xml:space="preserve"> available to help resolve issu</w:t>
+      </w:r>
+      <w:r>
+        <w:rPr>
+          <w:color w:val="808080" w:themeColor="background1" w:themeShade="80"/>
+          <w:sz w:val="24"/>
+          <w:szCs w:val="24"/>
+        </w:rPr>
+        <w:t>es.</w:t>
+      </w:r>
+    </w:p>
+    <w:p>
+      <w:pPr>
+        <w:rPr>
+          <w:sz w:val="24"/>
+          <w:szCs w:val="24"/>
+        </w:rPr>
+      </w:pPr>
+      <w:r>
+        <w:rPr>
+          <w:sz w:val="24"/>
+          <w:szCs w:val="24"/>
+        </w:rPr>
+        <w:t>First infraction will lead to one member of the team reaching out and discussing the issue.</w:t>
+      </w:r>
+    </w:p>
+    <w:p>
+      <w:pPr>
+        <w:rPr>
+          <w:sz w:val="24"/>
+          <w:szCs w:val="24"/>
+        </w:rPr>
+      </w:pPr>
+      <w:r>
+        <w:rPr>
+          <w:sz w:val="24"/>
+          <w:szCs w:val="24"/>
+        </w:rPr>
+        <w:t>Second infraction will lead to a team meeting discussing the issue.</w:t>
+      </w:r>
+    </w:p>
+    <w:p>
+      <w:pPr>
+        <w:rPr>
+          <w:sz w:val="24"/>
+          <w:szCs w:val="24"/>
+        </w:rPr>
+      </w:pPr>
+      <w:r>
+        <w:rPr>
+          <w:sz w:val="24"/>
+          <w:szCs w:val="24"/>
+        </w:rPr>
+        <w:t>Third infraction will lead to a meeting with the TA to attempt to find a solution.</w:t>
+      </w:r>
+    </w:p>
+    <w:p>
+      <w:pPr>
+        <w:rPr>
+          <w:sz w:val="24"/>
+          <w:szCs w:val="24"/>
+        </w:rPr>
+      </w:pPr>
+      <w:r>
+        <w:rPr>
+          <w:sz w:val="24"/>
+          <w:szCs w:val="24"/>
+        </w:rPr>
+        <w:t>Fourth infraction will lead to a meeting with a professor to address the solution.</w:t>
+      </w:r>
+    </w:p>
+    <w:p>
+      <w:pPr>
+        <w:rPr>
+          <w:sz w:val="24"/>
+          <w:szCs w:val="24"/>
+        </w:rPr>
+      </w:pPr>
+    </w:p>
+    <w:p>
+      <w:pPr>
+        <w:rPr>
+          <w:color w:val="808080" w:themeColor="background1" w:themeShade="80"/>
+          <w:sz w:val="24"/>
+          <w:szCs w:val="24"/>
+        </w:rPr>
+      </w:pPr>
+      <w:r>
+        <w:rPr>
+          <w:sz w:val="28"/>
+          <w:szCs w:val="24"/>
+        </w:rPr>
+        <w:t>End-of-term agreement on using final peer assessment for grade adjustment:</w:t>
+      </w:r>
+      <w:r>
+        <w:rPr>
+          <w:sz w:val="28"/>
           <w:szCs w:val="24"/>
         </w:rPr>
         <w:t xml:space="preserve"> </w:t>
       </w:r>
       <w:r>
         <w:rPr>
-          <w:i/>
-          <w:color w:val="808080" w:themeColor="background1" w:themeShade="80"/>
-          <w:sz w:val="24"/>
-          <w:szCs w:val="24"/>
-        </w:rPr>
-        <w:t xml:space="preserve">in the lab (your team may need to sign up for lab bench access)?  Is </w:t>
-      </w:r>
-      <w:r>
-        <w:rPr>
-          <w:i/>
-          <w:color w:val="808080" w:themeColor="background1" w:themeShade="80"/>
-          <w:sz w:val="24"/>
-          <w:szCs w:val="24"/>
-        </w:rPr>
-        <w:t>your team interested in meeting to work on other aspects of the course together</w:t>
-      </w:r>
-      <w:r>
-        <w:rPr>
-          <w:i/>
-          <w:color w:val="808080" w:themeColor="background1" w:themeShade="80"/>
-          <w:sz w:val="24"/>
-          <w:szCs w:val="24"/>
-        </w:rPr>
-        <w:t xml:space="preserve"> such as project research</w:t>
-      </w:r>
-      <w:r>
-        <w:rPr>
-          <w:i/>
-          <w:color w:val="808080" w:themeColor="background1" w:themeShade="80"/>
-          <w:sz w:val="24"/>
-          <w:szCs w:val="24"/>
-        </w:rPr>
-        <w:t>?</w:t>
-      </w:r>
-    </w:p>
-    <w:p>
-      <w:pPr>
-        <w:rPr>
-          <w:sz w:val="24"/>
-          <w:szCs w:val="24"/>
-        </w:rPr>
-      </w:pPr>
-      <w:bookmarkStart w:id="0" w:name="_GoBack"/>
-      <w:bookmarkEnd w:id="0"/>
-    </w:p>
-    <w:p>
-      <w:pPr>
-        <w:rPr>
-          <w:sz w:val="24"/>
-          <w:szCs w:val="24"/>
-        </w:rPr>
-      </w:pPr>
-    </w:p>
-    <w:p>
-      <w:pPr>
-        <w:rPr>
-          <w:sz w:val="28"/>
-          <w:szCs w:val="24"/>
-        </w:rPr>
-      </w:pPr>
-    </w:p>
-    <w:p>
-      <w:pPr>
-        <w:rPr>
-          <w:sz w:val="28"/>
-          <w:szCs w:val="24"/>
-        </w:rPr>
-      </w:pPr>
-    </w:p>
-    <w:p>
-      <w:pPr>
-        <w:rPr>
-          <w:sz w:val="28"/>
-          <w:szCs w:val="24"/>
-        </w:rPr>
-      </w:pPr>
-    </w:p>
-    <w:p>
-      <w:pPr>
-        <w:rPr>
-          <w:i/>
-          <w:color w:val="808080" w:themeColor="background1" w:themeShade="80"/>
-          <w:sz w:val="24"/>
-          <w:szCs w:val="24"/>
-        </w:rPr>
-      </w:pPr>
-      <w:r>
-        <w:rPr>
-          <w:sz w:val="28"/>
-          <w:szCs w:val="24"/>
-        </w:rPr>
-        <w:t xml:space="preserve">Agenda: </w:t>
-      </w:r>
-      <w:r>
-        <w:rPr>
-          <w:i/>
-          <w:color w:val="808080" w:themeColor="background1" w:themeShade="80"/>
-          <w:sz w:val="24"/>
-          <w:szCs w:val="24"/>
-        </w:rPr>
-        <w:t>Who</w:t>
-      </w:r>
-      <w:r>
-        <w:rPr>
-          <w:i/>
-          <w:color w:val="808080" w:themeColor="background1" w:themeShade="80"/>
-          <w:sz w:val="24"/>
-          <w:szCs w:val="24"/>
-        </w:rPr>
-        <w:t xml:space="preserve"> will set the agenda?  Beyond the weekly meetings with the TA, what will the</w:t>
-      </w:r>
-      <w:r>
-        <w:rPr>
-          <w:i/>
-          <w:color w:val="808080" w:themeColor="background1" w:themeShade="80"/>
-          <w:sz w:val="24"/>
-          <w:szCs w:val="24"/>
-        </w:rPr>
-        <w:t xml:space="preserve"> team</w:t>
-      </w:r>
-      <w:r>
-        <w:rPr>
-          <w:i/>
-          <w:color w:val="808080" w:themeColor="background1" w:themeShade="80"/>
-          <w:sz w:val="24"/>
-          <w:szCs w:val="24"/>
-        </w:rPr>
-        <w:t xml:space="preserve"> do to ensure that it</w:t>
-      </w:r>
-      <w:r>
-        <w:rPr>
-          <w:i/>
-          <w:color w:val="808080" w:themeColor="background1" w:themeShade="80"/>
-          <w:sz w:val="24"/>
-          <w:szCs w:val="24"/>
-        </w:rPr>
-        <w:t xml:space="preserve"> stays on track during the </w:t>
-      </w:r>
-      <w:r>
-        <w:rPr>
-          <w:i/>
-          <w:color w:val="808080" w:themeColor="background1" w:themeShade="80"/>
-          <w:sz w:val="24"/>
-          <w:szCs w:val="24"/>
-        </w:rPr>
-        <w:t>semester</w:t>
-      </w:r>
-      <w:r>
-        <w:rPr>
-          <w:i/>
-          <w:color w:val="808080" w:themeColor="background1" w:themeShade="80"/>
-          <w:sz w:val="24"/>
-          <w:szCs w:val="24"/>
-        </w:rPr>
-        <w:t>? When a decision needs to be made, will it be approved</w:t>
-      </w:r>
-      <w:r>
-        <w:rPr>
-          <w:i/>
-          <w:color w:val="808080" w:themeColor="background1" w:themeShade="80"/>
-          <w:sz w:val="24"/>
-          <w:szCs w:val="24"/>
-        </w:rPr>
-        <w:t xml:space="preserve"> by consensus or majority vote</w:t>
-      </w:r>
-      <w:r>
-        <w:rPr>
-          <w:i/>
-          <w:color w:val="808080" w:themeColor="background1" w:themeShade="80"/>
-          <w:sz w:val="24"/>
-          <w:szCs w:val="24"/>
-        </w:rPr>
-        <w:t xml:space="preserve">? </w:t>
-      </w:r>
-      <w:r>
-        <w:rPr>
-          <w:i/>
-          <w:color w:val="808080" w:themeColor="background1" w:themeShade="80"/>
-          <w:sz w:val="24"/>
-          <w:szCs w:val="24"/>
-        </w:rPr>
-        <w:t xml:space="preserve"> </w:t>
-      </w:r>
-      <w:proofErr w:type="gramStart"/>
-      <w:r>
-        <w:rPr>
-          <w:i/>
-          <w:color w:val="808080" w:themeColor="background1" w:themeShade="80"/>
-          <w:sz w:val="24"/>
-          <w:szCs w:val="24"/>
-        </w:rPr>
-        <w:t>Will a team member</w:t>
-      </w:r>
-      <w:r>
-        <w:rPr>
-          <w:i/>
-          <w:color w:val="808080" w:themeColor="background1" w:themeShade="80"/>
-          <w:sz w:val="24"/>
-          <w:szCs w:val="24"/>
-        </w:rPr>
-        <w:t xml:space="preserve"> be appointed</w:t>
-      </w:r>
-      <w:proofErr w:type="gramEnd"/>
-      <w:r>
-        <w:rPr>
-          <w:i/>
-          <w:color w:val="808080" w:themeColor="background1" w:themeShade="80"/>
-          <w:sz w:val="24"/>
-          <w:szCs w:val="24"/>
-        </w:rPr>
-        <w:t xml:space="preserve"> to keep records?</w:t>
-      </w:r>
-    </w:p>
-    <w:p>
-      <w:pPr>
-        <w:rPr>
-          <w:color w:val="808080" w:themeColor="background1" w:themeShade="80"/>
-          <w:sz w:val="24"/>
-          <w:szCs w:val="24"/>
-        </w:rPr>
-      </w:pPr>
-    </w:p>
-    <w:p>
-      <w:pPr>
-        <w:rPr>
-          <w:color w:val="808080" w:themeColor="background1" w:themeShade="80"/>
-          <w:sz w:val="24"/>
-          <w:szCs w:val="24"/>
-        </w:rPr>
-      </w:pPr>
-    </w:p>
-    <w:p>
-      <w:pPr>
-        <w:rPr>
-          <w:color w:val="808080" w:themeColor="background1" w:themeShade="80"/>
-          <w:sz w:val="24"/>
-          <w:szCs w:val="24"/>
-        </w:rPr>
-      </w:pPr>
-    </w:p>
-    <w:p>
-      <w:pPr>
-        <w:rPr>
-          <w:color w:val="808080" w:themeColor="background1" w:themeShade="80"/>
-          <w:sz w:val="24"/>
-          <w:szCs w:val="24"/>
-        </w:rPr>
-      </w:pPr>
-    </w:p>
-    <w:p>
-      <w:pPr>
-        <w:rPr>
-          <w:color w:val="808080" w:themeColor="background1" w:themeShade="80"/>
-          <w:sz w:val="24"/>
-          <w:szCs w:val="24"/>
-        </w:rPr>
-      </w:pPr>
-    </w:p>
-    <w:p>
-      <w:pPr>
-        <w:rPr>
-          <w:sz w:val="24"/>
-          <w:szCs w:val="24"/>
-        </w:rPr>
-      </w:pPr>
-    </w:p>
-    <w:p>
-      <w:pPr>
-        <w:rPr>
-          <w:sz w:val="24"/>
-          <w:szCs w:val="24"/>
-        </w:rPr>
-      </w:pPr>
-    </w:p>
-    <w:p>
-      <w:pPr>
-        <w:rPr>
-          <w:color w:val="808080" w:themeColor="background1" w:themeShade="80"/>
-          <w:sz w:val="24"/>
-          <w:szCs w:val="24"/>
-        </w:rPr>
-      </w:pPr>
-      <w:r>
-        <w:rPr>
-          <w:sz w:val="28"/>
-          <w:szCs w:val="24"/>
-        </w:rPr>
-        <w:lastRenderedPageBreak/>
-        <w:t xml:space="preserve">Process </w:t>
-      </w:r>
-      <w:r>
-        <w:rPr>
-          <w:sz w:val="28"/>
-          <w:szCs w:val="24"/>
-        </w:rPr>
-        <w:t xml:space="preserve">and penalties </w:t>
-      </w:r>
-      <w:r>
-        <w:rPr>
-          <w:sz w:val="28"/>
-          <w:szCs w:val="24"/>
-        </w:rPr>
-        <w:t>for dealing with team issues:</w:t>
-      </w:r>
-      <w:r>
-        <w:rPr>
-          <w:sz w:val="28"/>
-          <w:szCs w:val="24"/>
-        </w:rPr>
-        <w:t xml:space="preserve"> </w:t>
-      </w:r>
-      <w:r>
-        <w:rPr>
-          <w:color w:val="808080" w:themeColor="background1" w:themeShade="80"/>
-          <w:sz w:val="24"/>
-          <w:szCs w:val="24"/>
-        </w:rPr>
-        <w:t xml:space="preserve">What happens when ground rules are broken? Who intervenes? What happens if the situation escalates? </w:t>
-      </w:r>
-      <w:r>
-        <w:rPr>
-          <w:color w:val="808080" w:themeColor="background1" w:themeShade="80"/>
-          <w:sz w:val="24"/>
-          <w:szCs w:val="24"/>
-        </w:rPr>
-        <w:t>Always remember not to jump to judgement. Give group members the benefit of the doubt and the opportunity to explain themselves when something first goes wrong.</w:t>
-      </w:r>
-      <w:r>
-        <w:rPr>
-          <w:color w:val="808080" w:themeColor="background1" w:themeShade="80"/>
-          <w:sz w:val="24"/>
-          <w:szCs w:val="24"/>
-        </w:rPr>
-        <w:t xml:space="preserve"> </w:t>
-      </w:r>
-      <w:r>
-        <w:rPr>
-          <w:color w:val="808080" w:themeColor="background1" w:themeShade="80"/>
-          <w:sz w:val="24"/>
-          <w:szCs w:val="24"/>
-        </w:rPr>
-        <w:t xml:space="preserve">  TAs and instructors are</w:t>
-      </w:r>
-      <w:r>
-        <w:rPr>
-          <w:color w:val="808080" w:themeColor="background1" w:themeShade="80"/>
-          <w:sz w:val="24"/>
-          <w:szCs w:val="24"/>
-        </w:rPr>
-        <w:t xml:space="preserve"> available to help resolve issu</w:t>
-      </w:r>
-      <w:r>
-        <w:rPr>
-          <w:color w:val="808080" w:themeColor="background1" w:themeShade="80"/>
-          <w:sz w:val="24"/>
-          <w:szCs w:val="24"/>
-        </w:rPr>
-        <w:t>es.</w:t>
-      </w:r>
-    </w:p>
-    <w:p>
-      <w:pPr>
-        <w:rPr>
-          <w:i/>
-          <w:iCs/>
-          <w:color w:val="808080" w:themeColor="background1" w:themeShade="80"/>
-        </w:rPr>
-      </w:pPr>
-    </w:p>
-    <w:p>
-      <w:pPr>
-        <w:rPr>
-          <w:i/>
-          <w:iCs/>
-          <w:color w:val="808080" w:themeColor="background1" w:themeShade="80"/>
-        </w:rPr>
-      </w:pPr>
-    </w:p>
-    <w:p>
-      <w:pPr>
-        <w:rPr>
-          <w:sz w:val="24"/>
-          <w:szCs w:val="24"/>
-        </w:rPr>
-      </w:pPr>
-    </w:p>
-    <w:p>
-      <w:pPr>
-        <w:rPr>
-          <w:sz w:val="24"/>
-          <w:szCs w:val="24"/>
-        </w:rPr>
-      </w:pPr>
-    </w:p>
-    <w:p>
-      <w:pPr>
-        <w:rPr>
-          <w:sz w:val="24"/>
-          <w:szCs w:val="24"/>
-        </w:rPr>
-      </w:pPr>
-    </w:p>
-    <w:p>
-      <w:pPr>
-        <w:rPr>
-          <w:color w:val="808080" w:themeColor="background1" w:themeShade="80"/>
-          <w:sz w:val="24"/>
-          <w:szCs w:val="24"/>
-        </w:rPr>
-      </w:pPr>
-      <w:r>
-        <w:rPr>
-          <w:sz w:val="28"/>
-          <w:szCs w:val="24"/>
-        </w:rPr>
-        <w:t>End-of-term agreement on using final peer assessment for grade adjustment:</w:t>
-      </w:r>
-      <w:r>
-        <w:rPr>
-          <w:sz w:val="28"/>
-          <w:szCs w:val="24"/>
-        </w:rPr>
-        <w:t xml:space="preserve"> </w:t>
-      </w:r>
-      <w:r>
-        <w:rPr>
           <w:color w:val="808080" w:themeColor="background1" w:themeShade="80"/>
           <w:sz w:val="24"/>
           <w:szCs w:val="24"/>
@@ -1814,25 +2178,7 @@
           <w:sz w:val="24"/>
           <w:szCs w:val="24"/>
         </w:rPr>
-        <w:t xml:space="preserve">? There will be two formal peer assessments this semester. The first </w:t>
-      </w:r>
-      <w:proofErr w:type="gramStart"/>
-      <w:r>
-        <w:rPr>
-          <w:color w:val="808080" w:themeColor="background1" w:themeShade="80"/>
-          <w:sz w:val="24"/>
-          <w:szCs w:val="24"/>
-        </w:rPr>
-        <w:t>is used</w:t>
-      </w:r>
-      <w:proofErr w:type="gramEnd"/>
-      <w:r>
-        <w:rPr>
-          <w:color w:val="808080" w:themeColor="background1" w:themeShade="80"/>
-          <w:sz w:val="24"/>
-          <w:szCs w:val="24"/>
-        </w:rPr>
-        <w:t xml:space="preserve"> only to provide honest, constructive feedback to each team membe</w:t>
+        <w:t>? There will be two formal peer assessments this semester. The first is used only to provide honest, constructive feedback to each team membe</w:t>
       </w:r>
       <w:r>
         <w:rPr>
@@ -1918,23 +2264,38 @@
     <w:p>
       <w:pPr>
         <w:rPr>
-          <w:color w:val="808080" w:themeColor="background1" w:themeShade="80"/>
-        </w:rPr>
-      </w:pPr>
-    </w:p>
-    <w:p>
-      <w:pPr>
-        <w:rPr>
-          <w:color w:val="808080" w:themeColor="background1" w:themeShade="80"/>
-        </w:rPr>
-      </w:pPr>
-    </w:p>
-    <w:p>
-      <w:pPr>
-        <w:rPr>
-          <w:color w:val="808080" w:themeColor="background1" w:themeShade="80"/>
-        </w:rPr>
-      </w:pPr>
+          <w:sz w:val="24"/>
+          <w:szCs w:val="24"/>
+        </w:rPr>
+      </w:pPr>
+      <w:r>
+        <w:rPr>
+          <w:sz w:val="24"/>
+          <w:szCs w:val="24"/>
+        </w:rPr>
+        <w:t xml:space="preserve">We </w:t>
+      </w:r>
+      <w:r>
+        <w:rPr>
+          <w:sz w:val="24"/>
+          <w:szCs w:val="24"/>
+        </w:rPr>
+        <w:t xml:space="preserve">believe this contract should hold </w:t>
+      </w:r>
+      <w:r>
+        <w:rPr>
+          <w:sz w:val="24"/>
+          <w:szCs w:val="24"/>
+        </w:rPr>
+        <w:t>our</w:t>
+      </w:r>
+      <w:r>
+        <w:rPr>
+          <w:sz w:val="24"/>
+          <w:szCs w:val="24"/>
+        </w:rPr>
+        <w:t xml:space="preserve"> team accountable to its contents. Without accountability, promises may go unfulfilled, undermining the integrity of the agreement and potentially harming team dynamics.</w:t>
+      </w:r>
     </w:p>
     <w:p>
       <w:pPr>
@@ -2082,7 +2443,7 @@
               </wp:anchor>
             </w:drawing>
           </mc:Choice>
-          <mc:Fallback xmlns:cx2="http://schemas.microsoft.com/office/drawing/2015/10/21/chartex" xmlns:cx3="http://schemas.microsoft.com/office/drawing/2016/5/9/chartex" xmlns:cx4="http://schemas.microsoft.com/office/drawing/2016/5/10/chartex" xmlns:cx5="http://schemas.microsoft.com/office/drawing/2016/5/11/chartex" xmlns:cx6="http://schemas.microsoft.com/office/drawing/2016/5/12/chartex" xmlns:cx7="http://schemas.microsoft.com/office/drawing/2016/5/13/chartex" xmlns:cx8="http://schemas.microsoft.com/office/drawing/2016/5/14/chartex" xmlns:aink="http://schemas.microsoft.com/office/drawing/2016/ink" xmlns:am3d="http://schemas.microsoft.com/office/drawing/2017/model3d" xmlns:oel="http://schemas.microsoft.com/office/2019/extlst" xmlns:w16cex="http://schemas.microsoft.com/office/word/2018/wordml/cex" xmlns:w16cid="http://schemas.microsoft.com/office/word/2016/wordml/cid" xmlns:w16="http://schemas.microsoft.com/office/word/2018/wordml" xmlns:w16sdtdh="http://schemas.microsoft.com/office/word/2020/wordml/sdtdatahash">
+          <mc:Fallback>
             <w:pict>
               <v:line w14:anchorId="1DED1B20" id="Straight Connector 3" o:spid="_x0000_s1026" style="position:absolute;flip:y;z-index:251661312;visibility:visible;mso-wrap-style:square;mso-wrap-distance-left:9pt;mso-wrap-distance-top:0;mso-wrap-distance-right:9pt;mso-wrap-distance-bottom:0;mso-position-horizontal:absolute;mso-position-horizontal-relative:text;mso-position-vertical:absolute;mso-position-vertical-relative:text" from="0,2.95pt" to="500.25pt,5.2pt" o:gfxdata="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" strokecolor="#5b9bd5 [3204]" strokeweight="5.25pt">
                 <v:stroke linestyle="thinThin" joinstyle="miter"/>
@@ -2134,7 +2495,23 @@
           <w:sz w:val="24"/>
           <w:szCs w:val="24"/>
         </w:rPr>
-        <w:t>: ____________________</w:t>
+        <w:t>: ______</w:t>
+      </w:r>
+      <w:r>
+        <w:rPr>
+          <w:color w:val="808080" w:themeColor="background1" w:themeShade="80"/>
+          <w:sz w:val="24"/>
+          <w:szCs w:val="24"/>
+        </w:rPr>
+        <w:t>rutviks2</w:t>
+      </w:r>
+      <w:r>
+        <w:rPr>
+          <w:color w:val="808080" w:themeColor="background1" w:themeShade="80"/>
+          <w:sz w:val="24"/>
+          <w:szCs w:val="24"/>
+        </w:rPr>
+        <w:t>_________</w:t>
       </w:r>
       <w:r>
         <w:rPr>
@@ -2143,7 +2520,15 @@
           <w:szCs w:val="24"/>
         </w:rPr>
         <w:tab/>
-        <w:t>(digital) Signature: _________________________</w:t>
+        <w:t>(digital) Signature: _</w:t>
+      </w:r>
+      <w:r>
+        <w:rPr>
+          <w:color w:val="808080" w:themeColor="background1" w:themeShade="80"/>
+          <w:sz w:val="24"/>
+          <w:szCs w:val="24"/>
+        </w:rPr>
+        <w:t>Rutvik Sayankar_</w:t>
       </w:r>
       <w:r>
         <w:rPr>
@@ -2154,6 +2539,14 @@
         <w:tab/>
         <w:t xml:space="preserve">Date: </w:t>
       </w:r>
+      <w:r>
+        <w:rPr>
+          <w:color w:val="808080" w:themeColor="background1" w:themeShade="80"/>
+          <w:sz w:val="24"/>
+          <w:szCs w:val="24"/>
+        </w:rPr>
+        <w:t>2/8/24</w:t>
+      </w:r>
     </w:p>
     <w:p>
       <w:pPr>
@@ -2178,7 +2571,23 @@
           <w:sz w:val="24"/>
           <w:szCs w:val="24"/>
         </w:rPr>
-        <w:t>: ____________________</w:t>
+        <w:t>: _____</w:t>
+      </w:r>
+      <w:r>
+        <w:rPr>
+          <w:color w:val="808080" w:themeColor="background1" w:themeShade="80"/>
+          <w:sz w:val="24"/>
+          <w:szCs w:val="24"/>
+        </w:rPr>
+        <w:t>dunican2</w:t>
+      </w:r>
+      <w:r>
+        <w:rPr>
+          <w:color w:val="808080" w:themeColor="background1" w:themeShade="80"/>
+          <w:sz w:val="24"/>
+          <w:szCs w:val="24"/>
+        </w:rPr>
+        <w:t>_________</w:t>
       </w:r>
       <w:r>
         <w:rPr>
@@ -2187,7 +2596,7 @@
           <w:szCs w:val="24"/>
         </w:rPr>
         <w:tab/>
-        <w:t>(digital) Signature: _________________________</w:t>
+        <w:t>(digital) Signature: ___________</w:t>
       </w:r>
       <w:r>
         <w:rPr>
@@ -2198,6 +2607,22 @@
         <w:tab/>
         <w:t xml:space="preserve">Date: </w:t>
       </w:r>
+      <w:r>
+        <w:rPr>
+          <w:color w:val="808080" w:themeColor="background1" w:themeShade="80"/>
+          <w:sz w:val="24"/>
+          <w:szCs w:val="24"/>
+        </w:rPr>
+        <w:t xml:space="preserve">Date: </w:t>
+      </w:r>
+      <w:r>
+        <w:rPr>
+          <w:color w:val="808080" w:themeColor="background1" w:themeShade="80"/>
+          <w:sz w:val="24"/>
+          <w:szCs w:val="24"/>
+        </w:rPr>
+        <w:t>2/8/24</w:t>
+      </w:r>
     </w:p>
     <w:p>
       <w:pPr>
@@ -2222,7 +2647,23 @@
           <w:sz w:val="24"/>
           <w:szCs w:val="24"/>
         </w:rPr>
-        <w:t>: ____________________</w:t>
+        <w:t>: ______</w:t>
+      </w:r>
+      <w:r>
+        <w:rPr>
+          <w:color w:val="808080" w:themeColor="background1" w:themeShade="80"/>
+          <w:sz w:val="24"/>
+          <w:szCs w:val="24"/>
+        </w:rPr>
+        <w:t>nazark2</w:t>
+      </w:r>
+      <w:r>
+        <w:rPr>
+          <w:color w:val="808080" w:themeColor="background1" w:themeShade="80"/>
+          <w:sz w:val="24"/>
+          <w:szCs w:val="24"/>
+        </w:rPr>
+        <w:t>_______</w:t>
       </w:r>
       <w:r>
         <w:rPr>
@@ -2231,7 +2672,7 @@
           <w:szCs w:val="24"/>
         </w:rPr>
         <w:tab/>
-        <w:t>(digital) Signature: _________________________</w:t>
+        <w:t>(digital) Signature: ___________</w:t>
       </w:r>
       <w:r>
         <w:rPr>
@@ -2242,8 +2683,23 @@
         <w:tab/>
         <w:t xml:space="preserve">Date: </w:t>
       </w:r>
-    </w:p>
-    <w:p/>
+      <w:r>
+        <w:rPr>
+          <w:color w:val="808080" w:themeColor="background1" w:themeShade="80"/>
+          <w:sz w:val="24"/>
+          <w:szCs w:val="24"/>
+        </w:rPr>
+        <w:t xml:space="preserve">Date: </w:t>
+      </w:r>
+      <w:r>
+        <w:rPr>
+          <w:color w:val="808080" w:themeColor="background1" w:themeShade="80"/>
+          <w:sz w:val="24"/>
+          <w:szCs w:val="24"/>
+        </w:rPr>
+        <w:t>2/8/24</w:t>
+      </w:r>
+    </w:p>
     <w:sectPr>
       <w:pgSz w:w="12240" w:h="15840"/>
       <w:pgMar w:top="1440" w:right="1440" w:bottom="1440" w:left="1440" w:header="720" w:footer="720" w:gutter="0"/>
@@ -2255,7 +2711,7 @@
 </file>
 
 <file path=word/numbering.xml><?xml version="1.0" encoding="utf-8"?>
-<w:numbering xmlns:wpc="http://schemas.microsoft.com/office/word/2010/wordprocessingCanvas" xmlns:cx="http://schemas.microsoft.com/office/drawing/2014/chartex" xmlns:cx1="http://schemas.microsoft.com/office/drawing/2015/9/8/chartex" xmlns:mc="http://schemas.openxmlformats.org/markup-compatibility/2006" xmlns:o="urn:schemas-microsoft-com:office:office" xmlns:r="http://schemas.openxmlformats.org/officeDocument/2006/relationships" xmlns:m="http://schemas.openxmlformats.org/officeDocument/2006/math" xmlns:v="urn:schemas-microsoft-com:vml" xmlns:wp14="http://schemas.microsoft.com/office/word/2010/wordprocessingDrawing" xmlns:wp="http://schemas.openxmlformats.org/drawingml/2006/wordprocessingDrawing" xmlns:w10="urn:schemas-microsoft-com:office:word" xmlns:w="http://schemas.openxmlformats.org/wordprocessingml/2006/main" xmlns:w14="http://schemas.microsoft.com/office/word/2010/wordml" xmlns:w15="http://schemas.microsoft.com/office/word/2012/wordml" xmlns:w16se="http://schemas.microsoft.com/office/word/2015/wordml/symex" xmlns:wpg="http://schemas.microsoft.com/office/word/2010/wordprocessingGroup" xmlns:wpi="http://schemas.microsoft.com/office/word/2010/wordprocessingInk" xmlns:wne="http://schemas.microsoft.com/office/word/2006/wordml" xmlns:wps="http://schemas.microsoft.com/office/word/2010/wordprocessingShape" mc:Ignorable="w14 w15 w16se wp14">
+<w:numbering xmlns:wpc="http://schemas.microsoft.com/office/word/2010/wordprocessingCanvas" xmlns:cx="http://schemas.microsoft.com/office/drawing/2014/chartex" xmlns:cx1="http://schemas.microsoft.com/office/drawing/2015/9/8/chartex" xmlns:cx2="http://schemas.microsoft.com/office/drawing/2015/10/21/chartex" xmlns:cx3="http://schemas.microsoft.com/office/drawing/2016/5/9/chartex" xmlns:cx4="http://schemas.microsoft.com/office/drawing/2016/5/10/chartex" xmlns:cx5="http://schemas.microsoft.com/office/drawing/2016/5/11/chartex" xmlns:cx6="http://schemas.microsoft.com/office/drawing/2016/5/12/chartex" xmlns:cx7="http://schemas.microsoft.com/office/drawing/2016/5/13/chartex" xmlns:cx8="http://schemas.microsoft.com/office/drawing/2016/5/14/chartex" xmlns:mc="http://schemas.openxmlformats.org/markup-compatibility/2006" xmlns:aink="http://schemas.microsoft.com/office/drawing/2016/ink" xmlns:am3d="http://schemas.microsoft.com/office/drawing/2017/model3d" xmlns:o="urn:schemas-microsoft-com:office:office" xmlns:oel="http://schemas.microsoft.com/office/2019/extlst" xmlns:r="http://schemas.openxmlformats.org/officeDocument/2006/relationships" xmlns:m="http://schemas.openxmlformats.org/officeDocument/2006/math" xmlns:v="urn:schemas-microsoft-com:vml" xmlns:wp14="http://schemas.microsoft.com/office/word/2010/wordprocessingDrawing" xmlns:wp="http://schemas.openxmlformats.org/drawingml/2006/wordprocessingDrawing" xmlns:w10="urn:schemas-microsoft-com:office:word" xmlns:w="http://schemas.openxmlformats.org/wordprocessingml/2006/main" xmlns:w14="http://schemas.microsoft.com/office/word/2010/wordml" xmlns:w15="http://schemas.microsoft.com/office/word/2012/wordml" xmlns:w16cex="http://schemas.microsoft.com/office/word/2018/wordml/cex" xmlns:w16cid="http://schemas.microsoft.com/office/word/2016/wordml/cid" xmlns:w16="http://schemas.microsoft.com/office/word/2018/wordml" xmlns:w16sdtdh="http://schemas.microsoft.com/office/word/2020/wordml/sdtdatahash" xmlns:w16se="http://schemas.microsoft.com/office/word/2015/wordml/symex" xmlns:wpg="http://schemas.microsoft.com/office/word/2010/wordprocessingGroup" xmlns:wpi="http://schemas.microsoft.com/office/word/2010/wordprocessingInk" xmlns:wne="http://schemas.microsoft.com/office/word/2006/wordml" xmlns:wps="http://schemas.microsoft.com/office/word/2010/wordprocessingShape" mc:Ignorable="w14 w15 w16se w16cid w16 w16cex w16sdtdh wp14">
   <w:abstractNum w:abstractNumId="0" w15:restartNumberingAfterBreak="0">
     <w:nsid w:val="046A115C"/>
     <w:multiLevelType w:val="hybridMultilevel"/>
@@ -2370,6 +2826,119 @@
     </w:lvl>
   </w:abstractNum>
   <w:abstractNum w:abstractNumId="1" w15:restartNumberingAfterBreak="0">
+    <w:nsid w:val="055419D0"/>
+    <w:multiLevelType w:val="hybridMultilevel"/>
+    <w:tmpl w:val="E23830EA"/>
+    <w:lvl w:ilvl="0" w:tplc="04090001">
+      <w:start w:val="1"/>
+      <w:numFmt w:val="bullet"/>
+      <w:lvlText w:val=""/>
+      <w:lvlJc w:val="left"/>
+      <w:pPr>
+        <w:ind w:left="720" w:hanging="360"/>
+      </w:pPr>
+      <w:rPr>
+        <w:rFonts w:ascii="Symbol" w:hAnsi="Symbol" w:hint="default"/>
+      </w:rPr>
+    </w:lvl>
+    <w:lvl w:ilvl="1" w:tplc="04090003" w:tentative="1">
+      <w:start w:val="1"/>
+      <w:numFmt w:val="bullet"/>
+      <w:lvlText w:val="o"/>
+      <w:lvlJc w:val="left"/>
+      <w:pPr>
+        <w:ind w:left="1440" w:hanging="360"/>
+      </w:pPr>
+      <w:rPr>
+        <w:rFonts w:ascii="Courier New" w:hAnsi="Courier New" w:cs="Courier New" w:hint="default"/>
+      </w:rPr>
+    </w:lvl>
+    <w:lvl w:ilvl="2" w:tplc="04090005" w:tentative="1">
+      <w:start w:val="1"/>
+      <w:numFmt w:val="bullet"/>
+      <w:lvlText w:val=""/>
+      <w:lvlJc w:val="left"/>
+      <w:pPr>
+        <w:ind w:left="2160" w:hanging="360"/>
+      </w:pPr>
+      <w:rPr>
+        <w:rFonts w:ascii="Wingdings" w:hAnsi="Wingdings" w:hint="default"/>
+      </w:rPr>
+    </w:lvl>
+    <w:lvl w:ilvl="3" w:tplc="04090001" w:tentative="1">
+      <w:start w:val="1"/>
+      <w:numFmt w:val="bullet"/>
+      <w:lvlText w:val=""/>
+      <w:lvlJc w:val="left"/>
+      <w:pPr>
+        <w:ind w:left="2880" w:hanging="360"/>
+      </w:pPr>
+      <w:rPr>
+        <w:rFonts w:ascii="Symbol" w:hAnsi="Symbol" w:hint="default"/>
+      </w:rPr>
+    </w:lvl>
+    <w:lvl w:ilvl="4" w:tplc="04090003" w:tentative="1">
+      <w:start w:val="1"/>
+      <w:numFmt w:val="bullet"/>
+      <w:lvlText w:val="o"/>
+      <w:lvlJc w:val="left"/>
+      <w:pPr>
+        <w:ind w:left="3600" w:hanging="360"/>
+      </w:pPr>
+      <w:rPr>
+        <w:rFonts w:ascii="Courier New" w:hAnsi="Courier New" w:cs="Courier New" w:hint="default"/>
+      </w:rPr>
+    </w:lvl>
+    <w:lvl w:ilvl="5" w:tplc="04090005" w:tentative="1">
+      <w:start w:val="1"/>
+      <w:numFmt w:val="bullet"/>
+      <w:lvlText w:val=""/>
+      <w:lvlJc w:val="left"/>
+      <w:pPr>
+        <w:ind w:left="4320" w:hanging="360"/>
+      </w:pPr>
+      <w:rPr>
+        <w:rFonts w:ascii="Wingdings" w:hAnsi="Wingdings" w:hint="default"/>
+      </w:rPr>
+    </w:lvl>
+    <w:lvl w:ilvl="6" w:tplc="04090001" w:tentative="1">
+      <w:start w:val="1"/>
+      <w:numFmt w:val="bullet"/>
+      <w:lvlText w:val=""/>
+      <w:lvlJc w:val="left"/>
+      <w:pPr>
+        <w:ind w:left="5040" w:hanging="360"/>
+      </w:pPr>
+      <w:rPr>
+        <w:rFonts w:ascii="Symbol" w:hAnsi="Symbol" w:hint="default"/>
+      </w:rPr>
+    </w:lvl>
+    <w:lvl w:ilvl="7" w:tplc="04090003" w:tentative="1">
+      <w:start w:val="1"/>
+      <w:numFmt w:val="bullet"/>
+      <w:lvlText w:val="o"/>
+      <w:lvlJc w:val="left"/>
+      <w:pPr>
+        <w:ind w:left="5760" w:hanging="360"/>
+      </w:pPr>
+      <w:rPr>
+        <w:rFonts w:ascii="Courier New" w:hAnsi="Courier New" w:cs="Courier New" w:hint="default"/>
+      </w:rPr>
+    </w:lvl>
+    <w:lvl w:ilvl="8" w:tplc="04090005" w:tentative="1">
+      <w:start w:val="1"/>
+      <w:numFmt w:val="bullet"/>
+      <w:lvlText w:val=""/>
+      <w:lvlJc w:val="left"/>
+      <w:pPr>
+        <w:ind w:left="6480" w:hanging="360"/>
+      </w:pPr>
+      <w:rPr>
+        <w:rFonts w:ascii="Wingdings" w:hAnsi="Wingdings" w:hint="default"/>
+      </w:rPr>
+    </w:lvl>
+  </w:abstractNum>
+  <w:abstractNum w:abstractNumId="2" w15:restartNumberingAfterBreak="0">
     <w:nsid w:val="1D2E1F40"/>
     <w:multiLevelType w:val="multilevel"/>
     <w:tmpl w:val="1D500284"/>
@@ -2482,7 +3051,7 @@
       </w:rPr>
     </w:lvl>
   </w:abstractNum>
-  <w:abstractNum w:abstractNumId="2" w15:restartNumberingAfterBreak="0">
+  <w:abstractNum w:abstractNumId="3" w15:restartNumberingAfterBreak="0">
     <w:nsid w:val="23093D74"/>
     <w:multiLevelType w:val="hybridMultilevel"/>
     <w:tmpl w:val="7D269970"/>
@@ -2595,7 +3164,7 @@
       </w:rPr>
     </w:lvl>
   </w:abstractNum>
-  <w:abstractNum w:abstractNumId="3" w15:restartNumberingAfterBreak="0">
+  <w:abstractNum w:abstractNumId="4" w15:restartNumberingAfterBreak="0">
     <w:nsid w:val="390F2710"/>
     <w:multiLevelType w:val="hybridMultilevel"/>
     <w:tmpl w:val="904C2DB8"/>
@@ -2681,23 +3250,142 @@
       </w:pPr>
     </w:lvl>
   </w:abstractNum>
-  <w:num w:numId="1">
-    <w:abstractNumId w:val="1"/>
+  <w:abstractNum w:abstractNumId="5" w15:restartNumberingAfterBreak="0">
+    <w:nsid w:val="648812EB"/>
+    <w:multiLevelType w:val="hybridMultilevel"/>
+    <w:tmpl w:val="D19621B0"/>
+    <w:lvl w:ilvl="0" w:tplc="04090001">
+      <w:start w:val="1"/>
+      <w:numFmt w:val="bullet"/>
+      <w:lvlText w:val=""/>
+      <w:lvlJc w:val="left"/>
+      <w:pPr>
+        <w:ind w:left="720" w:hanging="360"/>
+      </w:pPr>
+      <w:rPr>
+        <w:rFonts w:ascii="Symbol" w:hAnsi="Symbol" w:hint="default"/>
+      </w:rPr>
+    </w:lvl>
+    <w:lvl w:ilvl="1" w:tplc="04090003" w:tentative="1">
+      <w:start w:val="1"/>
+      <w:numFmt w:val="bullet"/>
+      <w:lvlText w:val="o"/>
+      <w:lvlJc w:val="left"/>
+      <w:pPr>
+        <w:ind w:left="1440" w:hanging="360"/>
+      </w:pPr>
+      <w:rPr>
+        <w:rFonts w:ascii="Courier New" w:hAnsi="Courier New" w:cs="Courier New" w:hint="default"/>
+      </w:rPr>
+    </w:lvl>
+    <w:lvl w:ilvl="2" w:tplc="04090005" w:tentative="1">
+      <w:start w:val="1"/>
+      <w:numFmt w:val="bullet"/>
+      <w:lvlText w:val=""/>
+      <w:lvlJc w:val="left"/>
+      <w:pPr>
+        <w:ind w:left="2160" w:hanging="360"/>
+      </w:pPr>
+      <w:rPr>
+        <w:rFonts w:ascii="Wingdings" w:hAnsi="Wingdings" w:hint="default"/>
+      </w:rPr>
+    </w:lvl>
+    <w:lvl w:ilvl="3" w:tplc="04090001" w:tentative="1">
+      <w:start w:val="1"/>
+      <w:numFmt w:val="bullet"/>
+      <w:lvlText w:val=""/>
+      <w:lvlJc w:val="left"/>
+      <w:pPr>
+        <w:ind w:left="2880" w:hanging="360"/>
+      </w:pPr>
+      <w:rPr>
+        <w:rFonts w:ascii="Symbol" w:hAnsi="Symbol" w:hint="default"/>
+      </w:rPr>
+    </w:lvl>
+    <w:lvl w:ilvl="4" w:tplc="04090003" w:tentative="1">
+      <w:start w:val="1"/>
+      <w:numFmt w:val="bullet"/>
+      <w:lvlText w:val="o"/>
+      <w:lvlJc w:val="left"/>
+      <w:pPr>
+        <w:ind w:left="3600" w:hanging="360"/>
+      </w:pPr>
+      <w:rPr>
+        <w:rFonts w:ascii="Courier New" w:hAnsi="Courier New" w:cs="Courier New" w:hint="default"/>
+      </w:rPr>
+    </w:lvl>
+    <w:lvl w:ilvl="5" w:tplc="04090005" w:tentative="1">
+      <w:start w:val="1"/>
+      <w:numFmt w:val="bullet"/>
+      <w:lvlText w:val=""/>
+      <w:lvlJc w:val="left"/>
+      <w:pPr>
+        <w:ind w:left="4320" w:hanging="360"/>
+      </w:pPr>
+      <w:rPr>
+        <w:rFonts w:ascii="Wingdings" w:hAnsi="Wingdings" w:hint="default"/>
+      </w:rPr>
+    </w:lvl>
+    <w:lvl w:ilvl="6" w:tplc="04090001" w:tentative="1">
+      <w:start w:val="1"/>
+      <w:numFmt w:val="bullet"/>
+      <w:lvlText w:val=""/>
+      <w:lvlJc w:val="left"/>
+      <w:pPr>
+        <w:ind w:left="5040" w:hanging="360"/>
+      </w:pPr>
+      <w:rPr>
+        <w:rFonts w:ascii="Symbol" w:hAnsi="Symbol" w:hint="default"/>
+      </w:rPr>
+    </w:lvl>
+    <w:lvl w:ilvl="7" w:tplc="04090003" w:tentative="1">
+      <w:start w:val="1"/>
+      <w:numFmt w:val="bullet"/>
+      <w:lvlText w:val="o"/>
+      <w:lvlJc w:val="left"/>
+      <w:pPr>
+        <w:ind w:left="5760" w:hanging="360"/>
+      </w:pPr>
+      <w:rPr>
+        <w:rFonts w:ascii="Courier New" w:hAnsi="Courier New" w:cs="Courier New" w:hint="default"/>
+      </w:rPr>
+    </w:lvl>
+    <w:lvl w:ilvl="8" w:tplc="04090005" w:tentative="1">
+      <w:start w:val="1"/>
+      <w:numFmt w:val="bullet"/>
+      <w:lvlText w:val=""/>
+      <w:lvlJc w:val="left"/>
+      <w:pPr>
+        <w:ind w:left="6480" w:hanging="360"/>
+      </w:pPr>
+      <w:rPr>
+        <w:rFonts w:ascii="Wingdings" w:hAnsi="Wingdings" w:hint="default"/>
+      </w:rPr>
+    </w:lvl>
+  </w:abstractNum>
+  <w:num w:numId="1" w16cid:durableId="2093744254">
+    <w:abstractNumId w:val="2"/>
   </w:num>
-  <w:num w:numId="2">
+  <w:num w:numId="2" w16cid:durableId="1294167110">
+    <w:abstractNumId w:val="4"/>
+  </w:num>
+  <w:num w:numId="3" w16cid:durableId="612593663">
     <w:abstractNumId w:val="3"/>
   </w:num>
-  <w:num w:numId="3">
-    <w:abstractNumId w:val="2"/>
+  <w:num w:numId="4" w16cid:durableId="820848440">
+    <w:abstractNumId w:val="0"/>
   </w:num>
-  <w:num w:numId="4">
-    <w:abstractNumId w:val="0"/>
+  <w:num w:numId="5" w16cid:durableId="1691028035">
+    <w:abstractNumId w:val="5"/>
+  </w:num>
+  <w:num w:numId="6" w16cid:durableId="8870771">
+    <w:abstractNumId w:val="1"/>
   </w:num>
 </w:numbering>
 </file>
 
 <file path=word/styles.xml><?xml version="1.0" encoding="utf-8"?>
-<w:styles xmlns:mc="http://schemas.openxmlformats.org/markup-compatibility/2006" xmlns:r="http://schemas.openxmlformats.org/officeDocument/2006/relationships" xmlns:w="http://schemas.openxmlformats.org/wordprocessingml/2006/main" xmlns:w14="http://schemas.microsoft.com/office/word/2010/wordml" xmlns:w15="http://schemas.microsoft.com/office/word/2012/wordml" xmlns:w16se="http://schemas.microsoft.com/office/word/2015/wordml/symex" mc:Ignorable="w14 w15 w16se">
+<w:styles xmlns:mc="http://schemas.openxmlformats.org/markup-compatibility/2006" xmlns:r="http://schemas.openxmlformats.org/officeDocument/2006/relationships" xmlns:w="http://schemas.openxmlformats.org/wordprocessingml/2006/main" xmlns:w14="http://schemas.microsoft.com/office/word/2010/wordml" xmlns:w15="http://schemas.microsoft.com/office/word/2012/wordml" xmlns:w16cex="http://schemas.microsoft.com/office/word/2018/wordml/cex" xmlns:w16cid="http://schemas.microsoft.com/office/word/2016/wordml/cid" xmlns:w16="http://schemas.microsoft.com/office/word/2018/wordml" xmlns:w16sdtdh="http://schemas.microsoft.com/office/word/2020/wordml/sdtdatahash" xmlns:w16se="http://schemas.microsoft.com/office/word/2015/wordml/symex" mc:Ignorable="w14 w15 w16se w16cid w16 w16cex w16sdtdh">
   <w:docDefaults>
     <w:rPrDefault>
       <w:rPr>
@@ -2713,7 +3401,7 @@
       </w:pPr>
     </w:pPrDefault>
   </w:docDefaults>
-  <w:latentStyles w:defLockedState="0" w:defUIPriority="99" w:defSemiHidden="0" w:defUnhideWhenUsed="0" w:defQFormat="0" w:count="371">
+  <w:latentStyles w:defLockedState="0" w:defUIPriority="99" w:defSemiHidden="0" w:defUnhideWhenUsed="0" w:defQFormat="0" w:count="376">
     <w:lsdException w:name="Normal" w:uiPriority="0" w:qFormat="1"/>
     <w:lsdException w:name="heading 1" w:uiPriority="9" w:qFormat="1"/>
     <w:lsdException w:name="heading 2" w:semiHidden="1" w:uiPriority="9" w:unhideWhenUsed="1" w:qFormat="1"/>
@@ -3085,6 +3773,11 @@
     <w:lsdException w:name="List Table 5 Dark Accent 6" w:uiPriority="50"/>
     <w:lsdException w:name="List Table 6 Colorful Accent 6" w:uiPriority="51"/>
     <w:lsdException w:name="List Table 7 Colorful Accent 6" w:uiPriority="52"/>
+    <w:lsdException w:name="Mention" w:semiHidden="1" w:unhideWhenUsed="1"/>
+    <w:lsdException w:name="Smart Hyperlink" w:semiHidden="1" w:unhideWhenUsed="1"/>
+    <w:lsdException w:name="Hashtag" w:semiHidden="1" w:unhideWhenUsed="1"/>
+    <w:lsdException w:name="Unresolved Mention" w:semiHidden="1" w:unhideWhenUsed="1"/>
+    <w:lsdException w:name="Smart Link" w:semiHidden="1" w:unhideWhenUsed="1"/>
   </w:latentStyles>
   <w:style w:type="paragraph" w:default="1" w:styleId="Normal">
     <w:name w:val="Normal"/>
@@ -3233,6 +3926,22 @@
       <w:ind w:left="720"/>
       <w:contextualSpacing/>
     </w:pPr>
+  </w:style>
+  <w:style w:type="paragraph" w:styleId="NormalWeb">
+    <w:name w:val="Normal (Web)"/>
+    <w:basedOn w:val="Normal"/>
+    <w:uiPriority w:val="99"/>
+    <w:semiHidden/>
+    <w:unhideWhenUsed/>
+    <w:rsid w:val="00F1705F"/>
+    <w:pPr>
+      <w:spacing w:before="100" w:beforeAutospacing="1" w:after="100" w:afterAutospacing="1" w:line="240" w:lineRule="auto"/>
+    </w:pPr>
+    <w:rPr>
+      <w:rFonts w:ascii="Times New Roman" w:eastAsia="Times New Roman" w:hAnsi="Times New Roman" w:cs="Times New Roman"/>
+      <w:sz w:val="24"/>
+      <w:szCs w:val="24"/>
+    </w:rPr>
   </w:style>
 </w:styles>
 </file>

</xml_diff>